<commit_message>
review Use case description and update trace ability
</commit_message>
<xml_diff>
--- a/Traceability Record.docx
+++ b/Traceability Record.docx
@@ -1749,7 +1749,7 @@
                 <w:sz w:val="23"/>
                 <w:szCs w:val="23"/>
               </w:rPr>
-              <w:t>User can register to the website.</w:t>
+              <w:t>Registered user can login to the website.</w:t>
             </w:r>
           </w:p>
         </w:tc>
@@ -1814,10 +1814,7 @@
               <w:jc w:val="center"/>
             </w:pPr>
             <w:r>
-              <w:t>1</w:t>
-            </w:r>
-            <w:r>
-              <w:t>7</w:t>
+              <w:t>01</w:t>
             </w:r>
           </w:p>
         </w:tc>
@@ -1846,115 +1843,6 @@
             </w:pPr>
             <w:r>
               <w:t>16</w:t>
-            </w:r>
-          </w:p>
-        </w:tc>
-        <w:tc>
-          <w:tcPr>
-            <w:tcW w:w="3201" w:type="dxa"/>
-          </w:tcPr>
-          <w:p>
-            <w:r>
-              <w:rPr>
-                <w:rFonts w:ascii="Calibri" w:hAnsi="Calibri"/>
-                <w:color w:val="000000"/>
-                <w:sz w:val="23"/>
-                <w:szCs w:val="23"/>
-              </w:rPr>
-              <w:t>Registered user can login to the website.</w:t>
-            </w:r>
-          </w:p>
-        </w:tc>
-        <w:tc>
-          <w:tcPr>
-            <w:tcW w:w="1618" w:type="dxa"/>
-          </w:tcPr>
-          <w:p>
-            <w:pPr>
-              <w:jc w:val="center"/>
-            </w:pPr>
-            <w:r>
-              <w:t>09-14</w:t>
-            </w:r>
-          </w:p>
-        </w:tc>
-        <w:tc>
-          <w:tcPr>
-            <w:tcW w:w="1162" w:type="dxa"/>
-          </w:tcPr>
-          <w:p>
-            <w:pPr>
-              <w:jc w:val="center"/>
-            </w:pPr>
-            <w:r>
-              <w:t>01</w:t>
-            </w:r>
-          </w:p>
-        </w:tc>
-        <w:tc>
-          <w:tcPr>
-            <w:tcW w:w="1162" w:type="dxa"/>
-          </w:tcPr>
-          <w:p>
-            <w:pPr>
-              <w:jc w:val="center"/>
-            </w:pPr>
-            <w:r>
-              <w:t>16</w:t>
-            </w:r>
-          </w:p>
-        </w:tc>
-        <w:tc>
-          <w:tcPr>
-            <w:tcW w:w="1162" w:type="dxa"/>
-          </w:tcPr>
-          <w:p>
-            <w:pPr>
-              <w:jc w:val="center"/>
-            </w:pPr>
-            <w:r>
-              <w:t>16</w:t>
-            </w:r>
-          </w:p>
-        </w:tc>
-        <w:tc>
-          <w:tcPr>
-            <w:tcW w:w="1387" w:type="dxa"/>
-          </w:tcPr>
-          <w:p>
-            <w:pPr>
-              <w:jc w:val="center"/>
-            </w:pPr>
-            <w:r>
-              <w:t>01</w:t>
-            </w:r>
-          </w:p>
-        </w:tc>
-      </w:tr>
-      <w:tr>
-        <w:tc>
-          <w:tcPr>
-            <w:tcW w:w="625" w:type="dxa"/>
-          </w:tcPr>
-          <w:p>
-            <w:pPr>
-              <w:jc w:val="center"/>
-            </w:pPr>
-            <w:r>
-              <w:t>17</w:t>
-            </w:r>
-          </w:p>
-        </w:tc>
-        <w:tc>
-          <w:tcPr>
-            <w:tcW w:w="990" w:type="dxa"/>
-          </w:tcPr>
-          <w:p>
-            <w:pPr>
-              <w:jc w:val="center"/>
-            </w:pPr>
-            <w:r>
-              <w:t>17</w:t>
             </w:r>
           </w:p>
         </w:tc>
@@ -1983,7 +1871,7 @@
               <w:jc w:val="center"/>
             </w:pPr>
             <w:r>
-              <w:t>12,25,26,65-72</w:t>
+              <w:t>09-14</w:t>
             </w:r>
           </w:p>
         </w:tc>
@@ -2009,20 +1897,20 @@
               <w:jc w:val="center"/>
             </w:pPr>
             <w:r>
-              <w:t>17</w:t>
-            </w:r>
-          </w:p>
-        </w:tc>
-        <w:tc>
-          <w:tcPr>
-            <w:tcW w:w="1162" w:type="dxa"/>
-          </w:tcPr>
-          <w:p>
-            <w:pPr>
-              <w:jc w:val="center"/>
-            </w:pPr>
-            <w:r>
-              <w:t>17</w:t>
+              <w:t>16</w:t>
+            </w:r>
+          </w:p>
+        </w:tc>
+        <w:tc>
+          <w:tcPr>
+            <w:tcW w:w="1162" w:type="dxa"/>
+          </w:tcPr>
+          <w:p>
+            <w:pPr>
+              <w:jc w:val="center"/>
+            </w:pPr>
+            <w:r>
+              <w:t>16</w:t>
             </w:r>
           </w:p>
         </w:tc>
@@ -2050,7 +1938,7 @@
               <w:jc w:val="center"/>
             </w:pPr>
             <w:r>
-              <w:t>18</w:t>
+              <w:t>17</w:t>
             </w:r>
           </w:p>
         </w:tc>
@@ -2063,7 +1951,7 @@
               <w:jc w:val="center"/>
             </w:pPr>
             <w:r>
-              <w:t>18</w:t>
+              <w:t>17</w:t>
             </w:r>
           </w:p>
         </w:tc>
@@ -2092,7 +1980,7 @@
               <w:jc w:val="center"/>
             </w:pPr>
             <w:r>
-              <w:t>60</w:t>
+              <w:t>12,25,26,65-72</w:t>
             </w:r>
           </w:p>
         </w:tc>
@@ -2118,36 +2006,33 @@
               <w:jc w:val="center"/>
             </w:pPr>
             <w:r>
+              <w:t>17</w:t>
+            </w:r>
+          </w:p>
+        </w:tc>
+        <w:tc>
+          <w:tcPr>
+            <w:tcW w:w="1162" w:type="dxa"/>
+          </w:tcPr>
+          <w:p>
+            <w:pPr>
+              <w:jc w:val="center"/>
+            </w:pPr>
+            <w:r>
+              <w:t>17</w:t>
+            </w:r>
+          </w:p>
+        </w:tc>
+        <w:tc>
+          <w:tcPr>
+            <w:tcW w:w="1387" w:type="dxa"/>
+          </w:tcPr>
+          <w:p>
+            <w:pPr>
+              <w:jc w:val="center"/>
+            </w:pPr>
+            <w:r>
               <w:t>18</w:t>
-            </w:r>
-          </w:p>
-        </w:tc>
-        <w:tc>
-          <w:tcPr>
-            <w:tcW w:w="1162" w:type="dxa"/>
-          </w:tcPr>
-          <w:p>
-            <w:pPr>
-              <w:jc w:val="center"/>
-            </w:pPr>
-            <w:r>
-              <w:t>18</w:t>
-            </w:r>
-          </w:p>
-        </w:tc>
-        <w:tc>
-          <w:tcPr>
-            <w:tcW w:w="1387" w:type="dxa"/>
-          </w:tcPr>
-          <w:p>
-            <w:pPr>
-              <w:jc w:val="center"/>
-            </w:pPr>
-            <w:r>
-              <w:t>1</w:t>
-            </w:r>
-            <w:r>
-              <w:t>8</w:t>
             </w:r>
           </w:p>
         </w:tc>
@@ -2162,7 +2047,7 @@
               <w:jc w:val="center"/>
             </w:pPr>
             <w:r>
-              <w:t>19</w:t>
+              <w:t>18</w:t>
             </w:r>
           </w:p>
         </w:tc>
@@ -2175,7 +2060,7 @@
               <w:jc w:val="center"/>
             </w:pPr>
             <w:r>
-              <w:t>19</w:t>
+              <w:t>18</w:t>
             </w:r>
           </w:p>
         </w:tc>
@@ -2204,6 +2089,115 @@
               <w:jc w:val="center"/>
             </w:pPr>
             <w:r>
+              <w:t>60</w:t>
+            </w:r>
+          </w:p>
+        </w:tc>
+        <w:tc>
+          <w:tcPr>
+            <w:tcW w:w="1162" w:type="dxa"/>
+          </w:tcPr>
+          <w:p>
+            <w:pPr>
+              <w:jc w:val="center"/>
+            </w:pPr>
+            <w:r>
+              <w:t>01</w:t>
+            </w:r>
+          </w:p>
+        </w:tc>
+        <w:tc>
+          <w:tcPr>
+            <w:tcW w:w="1162" w:type="dxa"/>
+          </w:tcPr>
+          <w:p>
+            <w:pPr>
+              <w:jc w:val="center"/>
+            </w:pPr>
+            <w:r>
+              <w:t>18</w:t>
+            </w:r>
+          </w:p>
+        </w:tc>
+        <w:tc>
+          <w:tcPr>
+            <w:tcW w:w="1162" w:type="dxa"/>
+          </w:tcPr>
+          <w:p>
+            <w:pPr>
+              <w:jc w:val="center"/>
+            </w:pPr>
+            <w:r>
+              <w:t>18</w:t>
+            </w:r>
+          </w:p>
+        </w:tc>
+        <w:tc>
+          <w:tcPr>
+            <w:tcW w:w="1387" w:type="dxa"/>
+          </w:tcPr>
+          <w:p>
+            <w:pPr>
+              <w:jc w:val="center"/>
+            </w:pPr>
+            <w:r>
+              <w:t>-</w:t>
+            </w:r>
+          </w:p>
+        </w:tc>
+      </w:tr>
+      <w:tr>
+        <w:tc>
+          <w:tcPr>
+            <w:tcW w:w="625" w:type="dxa"/>
+          </w:tcPr>
+          <w:p>
+            <w:pPr>
+              <w:jc w:val="center"/>
+            </w:pPr>
+            <w:r>
+              <w:t>19</w:t>
+            </w:r>
+          </w:p>
+        </w:tc>
+        <w:tc>
+          <w:tcPr>
+            <w:tcW w:w="990" w:type="dxa"/>
+          </w:tcPr>
+          <w:p>
+            <w:pPr>
+              <w:jc w:val="center"/>
+            </w:pPr>
+            <w:r>
+              <w:t>19</w:t>
+            </w:r>
+          </w:p>
+        </w:tc>
+        <w:tc>
+          <w:tcPr>
+            <w:tcW w:w="3201" w:type="dxa"/>
+          </w:tcPr>
+          <w:p>
+            <w:r>
+              <w:rPr>
+                <w:rFonts w:ascii="Calibri" w:hAnsi="Calibri"/>
+                <w:color w:val="000000"/>
+                <w:sz w:val="23"/>
+                <w:szCs w:val="23"/>
+              </w:rPr>
+              <w:t>User can register to the website.</w:t>
+            </w:r>
+          </w:p>
+        </w:tc>
+        <w:tc>
+          <w:tcPr>
+            <w:tcW w:w="1618" w:type="dxa"/>
+          </w:tcPr>
+          <w:p>
+            <w:pPr>
+              <w:jc w:val="center"/>
+            </w:pPr>
+            <w:r>
               <w:t>12,27,44,73-87</w:t>
             </w:r>
           </w:p>
@@ -2256,7 +2250,7 @@
               <w:jc w:val="center"/>
             </w:pPr>
             <w:r>
-              <w:t>-</w:t>
+              <w:t>17</w:t>
             </w:r>
           </w:p>
         </w:tc>
@@ -3294,6 +3288,9 @@
             <w:pPr>
               <w:jc w:val="center"/>
             </w:pPr>
+            <w:r>
+              <w:t>65,</w:t>
+            </w:r>
             <w:r>
               <w:t>114,121,122</w:t>
             </w:r>
@@ -4323,7 +4320,7 @@
   <a:extraClrSchemeLst/>
   <a:extLst>
     <a:ext uri="{05A4C25C-085E-4340-85A3-A5531E510DB2}">
-      <thm15:themeFamily xmlns:thm15="http://schemas.microsoft.com/office/thememl/2012/main" xmlns="" name="Office Theme" id="{62F939B6-93AF-4DB8-9C6B-D6C7DFDC589F}" vid="{4A3C46E8-61CC-4603-A589-7422A47A8E4A}"/>
+      <thm15:themeFamily xmlns="" xmlns:thm15="http://schemas.microsoft.com/office/thememl/2012/main" name="Office Theme" id="{62F939B6-93AF-4DB8-9C6B-D6C7DFDC589F}" vid="{4A3C46E8-61CC-4603-A589-7422A47A8E4A}"/>
     </a:ext>
   </a:extLst>
 </a:theme>

</xml_diff>

<commit_message>
Update Traceability By Boss
</commit_message>
<xml_diff>
--- a/Traceability Record.docx
+++ b/Traceability Record.docx
@@ -1,6 +1,6 @@
 
 <file path=word/document.xml><?xml version="1.0" encoding="utf-8"?>
-<w:document xmlns:ve="http://schemas.openxmlformats.org/markup-compatibility/2006" xmlns:o="urn:schemas-microsoft-com:office:office" xmlns:r="http://schemas.openxmlformats.org/officeDocument/2006/relationships" xmlns:m="http://schemas.openxmlformats.org/officeDocument/2006/math" xmlns:v="urn:schemas-microsoft-com:vml" xmlns:wp="http://schemas.openxmlformats.org/drawingml/2006/wordprocessingDrawing" xmlns:w10="urn:schemas-microsoft-com:office:word" xmlns:w="http://schemas.openxmlformats.org/wordprocessingml/2006/main" xmlns:wne="http://schemas.microsoft.com/office/word/2006/wordml">
+<w:document xmlns:wpc="http://schemas.microsoft.com/office/word/2010/wordprocessingCanvas" xmlns:mc="http://schemas.openxmlformats.org/markup-compatibility/2006" xmlns:o="urn:schemas-microsoft-com:office:office" xmlns:r="http://schemas.openxmlformats.org/officeDocument/2006/relationships" xmlns:m="http://schemas.openxmlformats.org/officeDocument/2006/math" xmlns:v="urn:schemas-microsoft-com:vml" xmlns:wp14="http://schemas.microsoft.com/office/word/2010/wordprocessingDrawing" xmlns:wp="http://schemas.openxmlformats.org/drawingml/2006/wordprocessingDrawing" xmlns:w10="urn:schemas-microsoft-com:office:word" xmlns:w="http://schemas.openxmlformats.org/wordprocessingml/2006/main" xmlns:w14="http://schemas.microsoft.com/office/word/2010/wordml" xmlns:wpg="http://schemas.microsoft.com/office/word/2010/wordprocessingGroup" xmlns:wpi="http://schemas.microsoft.com/office/word/2010/wordprocessingInk" xmlns:wne="http://schemas.microsoft.com/office/word/2006/wordml" xmlns:wps="http://schemas.microsoft.com/office/word/2010/wordprocessingShape" mc:Ignorable="w14 wp14">
   <w:body>
     <w:p>
       <w:pPr>
@@ -23,10 +23,10 @@
     </w:p>
     <w:tbl>
       <w:tblPr>
-        <w:tblStyle w:val="a3"/>
+        <w:tblStyle w:val="TableGrid"/>
         <w:tblW w:w="0" w:type="auto"/>
         <w:tblLayout w:type="fixed"/>
-        <w:tblLook w:val="04A0"/>
+        <w:tblLook w:val="04A0" w:firstRow="1" w:lastRow="0" w:firstColumn="1" w:lastColumn="0" w:noHBand="0" w:noVBand="1"/>
       </w:tblPr>
       <w:tblGrid>
         <w:gridCol w:w="625"/>
@@ -425,6 +425,9 @@
             <w:r>
               <w:t>12,15-27</w:t>
             </w:r>
+            <w:r>
+              <w:t>,131</w:t>
+            </w:r>
           </w:p>
         </w:tc>
         <w:tc>
@@ -532,7 +535,18 @@
               <w:jc w:val="center"/>
             </w:pPr>
             <w:r>
-              <w:t>12,18,25-30</w:t>
+              <w:t>12,18,25-</w:t>
+            </w:r>
+            <w:r>
+              <w:t>30</w:t>
+            </w:r>
+          </w:p>
+          <w:p>
+            <w:pPr>
+              <w:jc w:val="center"/>
+            </w:pPr>
+            <w:r>
+              <w:t>,132</w:t>
             </w:r>
           </w:p>
         </w:tc>
@@ -647,7 +661,24 @@
               <w:jc w:val="center"/>
             </w:pPr>
             <w:r>
-              <w:t>12,18-27,31,32</w:t>
+              <w:t>12,</w:t>
+            </w:r>
+            <w:r>
+              <w:t>18-</w:t>
+            </w:r>
+            <w:r>
+              <w:t>27,31,32</w:t>
+            </w:r>
+            <w:r>
+              <w:t>,</w:t>
+            </w:r>
+          </w:p>
+          <w:p>
+            <w:pPr>
+              <w:jc w:val="center"/>
+            </w:pPr>
+            <w:r>
+              <w:t>133</w:t>
             </w:r>
           </w:p>
         </w:tc>
@@ -758,6 +789,19 @@
             <w:r>
               <w:t>12,18-27,33,34</w:t>
             </w:r>
+            <w:r>
+              <w:t>,</w:t>
+            </w:r>
+          </w:p>
+          <w:p>
+            <w:pPr>
+              <w:jc w:val="center"/>
+            </w:pPr>
+            <w:r>
+              <w:t>134</w:t>
+            </w:r>
+            <w:bookmarkStart w:id="0" w:name="_GoBack"/>
+            <w:bookmarkEnd w:id="0"/>
           </w:p>
         </w:tc>
         <w:tc>
@@ -3563,7 +3607,7 @@
               <w:jc w:val="center"/>
             </w:pPr>
             <w:r>
-              <w:t>1</w:t>
+              <w:t>2</w:t>
             </w:r>
             <w:r>
               <w:t>5</w:t>
@@ -3675,7 +3719,7 @@
               <w:jc w:val="center"/>
             </w:pPr>
             <w:r>
-              <w:t>1</w:t>
+              <w:t>2</w:t>
             </w:r>
             <w:r>
               <w:t>5</w:t>
@@ -3787,7 +3831,7 @@
               <w:jc w:val="center"/>
             </w:pPr>
             <w:r>
-              <w:t>1</w:t>
+              <w:t>2</w:t>
             </w:r>
             <w:r>
               <w:t>5</w:t>
@@ -3816,8 +3860,6 @@
       <w:r>
         <w:t>AD- Activity diagram</w:t>
       </w:r>
-      <w:bookmarkStart w:id="0" w:name="_GoBack"/>
-      <w:bookmarkEnd w:id="0"/>
     </w:p>
     <w:p>
       <w:r>
@@ -3841,7 +3883,7 @@
 </file>
 
 <file path=word/styles.xml><?xml version="1.0" encoding="utf-8"?>
-<w:styles xmlns:r="http://schemas.openxmlformats.org/officeDocument/2006/relationships" xmlns:w="http://schemas.openxmlformats.org/wordprocessingml/2006/main">
+<w:styles xmlns:mc="http://schemas.openxmlformats.org/markup-compatibility/2006" xmlns:r="http://schemas.openxmlformats.org/officeDocument/2006/relationships" xmlns:w="http://schemas.openxmlformats.org/wordprocessingml/2006/main" xmlns:w14="http://schemas.microsoft.com/office/word/2010/wordml" mc:Ignorable="w14">
   <w:docDefaults>
     <w:rPrDefault>
       <w:rPr>
@@ -3996,7 +4038,7 @@
     <w:lsdException w:name="Bibliography" w:uiPriority="37"/>
     <w:lsdException w:name="TOC Heading" w:uiPriority="39" w:qFormat="1"/>
   </w:latentStyles>
-  <w:style w:type="paragraph" w:default="1" w:styleId="a">
+  <w:style w:type="paragraph" w:default="1" w:styleId="Normal">
     <w:name w:val="Normal"/>
     <w:qFormat/>
     <w:rsid w:val="00491043"/>
@@ -4004,18 +4046,17 @@
       <w:szCs w:val="22"/>
     </w:rPr>
   </w:style>
-  <w:style w:type="character" w:default="1" w:styleId="a0">
+  <w:style w:type="character" w:default="1" w:styleId="DefaultParagraphFont">
     <w:name w:val="Default Paragraph Font"/>
     <w:uiPriority w:val="1"/>
     <w:semiHidden/>
     <w:unhideWhenUsed/>
   </w:style>
-  <w:style w:type="table" w:default="1" w:styleId="a1">
+  <w:style w:type="table" w:default="1" w:styleId="TableNormal">
     <w:name w:val="Normal Table"/>
     <w:uiPriority w:val="99"/>
     <w:semiHidden/>
     <w:unhideWhenUsed/>
-    <w:qFormat/>
     <w:tblPr>
       <w:tblInd w:w="0" w:type="dxa"/>
       <w:tblCellMar>
@@ -4026,15 +4067,15 @@
       </w:tblCellMar>
     </w:tblPr>
   </w:style>
-  <w:style w:type="numbering" w:default="1" w:styleId="a2">
+  <w:style w:type="numbering" w:default="1" w:styleId="NoList">
     <w:name w:val="No List"/>
     <w:uiPriority w:val="99"/>
     <w:semiHidden/>
     <w:unhideWhenUsed/>
   </w:style>
-  <w:style w:type="table" w:styleId="a3">
+  <w:style w:type="table" w:styleId="TableGrid">
     <w:name w:val="Table Grid"/>
-    <w:basedOn w:val="a1"/>
+    <w:basedOn w:val="TableNormal"/>
     <w:uiPriority w:val="39"/>
     <w:rsid w:val="00491043"/>
     <w:pPr>
@@ -4061,6 +4102,196 @@
         <w:right w:w="108" w:type="dxa"/>
       </w:tblCellMar>
     </w:tblPr>
+  </w:style>
+</w:styles>
+</file>
+
+<file path=word/stylesWithEffects.xml><?xml version="1.0" encoding="utf-8"?>
+<w:styles xmlns:wpc="http://schemas.microsoft.com/office/word/2010/wordprocessingCanvas" xmlns:mc="http://schemas.openxmlformats.org/markup-compatibility/2006" xmlns:o="urn:schemas-microsoft-com:office:office" xmlns:r="http://schemas.openxmlformats.org/officeDocument/2006/relationships" xmlns:m="http://schemas.openxmlformats.org/officeDocument/2006/math" xmlns:v="urn:schemas-microsoft-com:vml" xmlns:wp14="http://schemas.microsoft.com/office/word/2010/wordprocessingDrawing" xmlns:wp="http://schemas.openxmlformats.org/drawingml/2006/wordprocessingDrawing" xmlns:w10="urn:schemas-microsoft-com:office:word" xmlns:w="http://schemas.openxmlformats.org/wordprocessingml/2006/main" xmlns:w14="http://schemas.microsoft.com/office/word/2010/wordml" xmlns:wpg="http://schemas.microsoft.com/office/word/2010/wordprocessingGroup" xmlns:wpi="http://schemas.microsoft.com/office/word/2010/wordprocessingInk" xmlns:wne="http://schemas.microsoft.com/office/word/2006/wordml" xmlns:wps="http://schemas.microsoft.com/office/word/2010/wordprocessingShape" mc:Ignorable="w14 wp14">
+  <w:docDefaults>
+    <w:rPrDefault>
+      <w:rPr>
+        <w:rFonts w:asciiTheme="minorHAnsi" w:eastAsiaTheme="minorEastAsia" w:hAnsiTheme="minorHAnsi" w:cstheme="minorBidi"/>
+        <w:sz w:val="22"/>
+        <w:szCs w:val="28"/>
+        <w:lang w:val="en-US" w:eastAsia="en-US" w:bidi="th-TH"/>
+      </w:rPr>
+    </w:rPrDefault>
+    <w:pPrDefault>
+      <w:pPr>
+        <w:spacing w:after="200" w:line="276" w:lineRule="auto"/>
+      </w:pPr>
+    </w:pPrDefault>
+  </w:docDefaults>
+  <w:latentStyles w:defLockedState="0" w:defUIPriority="99" w:defSemiHidden="1" w:defUnhideWhenUsed="1" w:defQFormat="0" w:count="267">
+    <w:lsdException w:name="Normal" w:semiHidden="0" w:uiPriority="0" w:unhideWhenUsed="0" w:qFormat="1"/>
+    <w:lsdException w:name="heading 1" w:semiHidden="0" w:uiPriority="9" w:unhideWhenUsed="0" w:qFormat="1"/>
+    <w:lsdException w:name="heading 2" w:uiPriority="9" w:qFormat="1"/>
+    <w:lsdException w:name="heading 3" w:uiPriority="9" w:qFormat="1"/>
+    <w:lsdException w:name="heading 4" w:uiPriority="9" w:qFormat="1"/>
+    <w:lsdException w:name="heading 5" w:uiPriority="9" w:qFormat="1"/>
+    <w:lsdException w:name="heading 6" w:uiPriority="9" w:qFormat="1"/>
+    <w:lsdException w:name="heading 7" w:uiPriority="9" w:qFormat="1"/>
+    <w:lsdException w:name="heading 8" w:uiPriority="9" w:qFormat="1"/>
+    <w:lsdException w:name="heading 9" w:uiPriority="9" w:qFormat="1"/>
+    <w:lsdException w:name="toc 1" w:uiPriority="39"/>
+    <w:lsdException w:name="toc 2" w:uiPriority="39"/>
+    <w:lsdException w:name="toc 3" w:uiPriority="39"/>
+    <w:lsdException w:name="toc 4" w:uiPriority="39"/>
+    <w:lsdException w:name="toc 5" w:uiPriority="39"/>
+    <w:lsdException w:name="toc 6" w:uiPriority="39"/>
+    <w:lsdException w:name="toc 7" w:uiPriority="39"/>
+    <w:lsdException w:name="toc 8" w:uiPriority="39"/>
+    <w:lsdException w:name="toc 9" w:uiPriority="39"/>
+    <w:lsdException w:name="caption" w:uiPriority="35" w:qFormat="1"/>
+    <w:lsdException w:name="Title" w:semiHidden="0" w:uiPriority="10" w:unhideWhenUsed="0" w:qFormat="1"/>
+    <w:lsdException w:name="Default Paragraph Font" w:uiPriority="1"/>
+    <w:lsdException w:name="Subtitle" w:semiHidden="0" w:uiPriority="11" w:unhideWhenUsed="0" w:qFormat="1"/>
+    <w:lsdException w:name="Strong" w:semiHidden="0" w:uiPriority="22" w:unhideWhenUsed="0" w:qFormat="1"/>
+    <w:lsdException w:name="Emphasis" w:semiHidden="0" w:uiPriority="20" w:unhideWhenUsed="0" w:qFormat="1"/>
+    <w:lsdException w:name="Table Grid" w:semiHidden="0" w:uiPriority="59" w:unhideWhenUsed="0"/>
+    <w:lsdException w:name="Placeholder Text" w:unhideWhenUsed="0"/>
+    <w:lsdException w:name="No Spacing" w:semiHidden="0" w:uiPriority="1" w:unhideWhenUsed="0" w:qFormat="1"/>
+    <w:lsdException w:name="Light Shading" w:semiHidden="0" w:uiPriority="60" w:unhideWhenUsed="0"/>
+    <w:lsdException w:name="Light List" w:semiHidden="0" w:uiPriority="61" w:unhideWhenUsed="0"/>
+    <w:lsdException w:name="Light Grid" w:semiHidden="0" w:uiPriority="62" w:unhideWhenUsed="0"/>
+    <w:lsdException w:name="Medium Shading 1" w:semiHidden="0" w:uiPriority="63" w:unhideWhenUsed="0"/>
+    <w:lsdException w:name="Medium Shading 2" w:semiHidden="0" w:uiPriority="64" w:unhideWhenUsed="0"/>
+    <w:lsdException w:name="Medium List 1" w:semiHidden="0" w:uiPriority="65" w:unhideWhenUsed="0"/>
+    <w:lsdException w:name="Medium List 2" w:semiHidden="0" w:uiPriority="66" w:unhideWhenUsed="0"/>
+    <w:lsdException w:name="Medium Grid 1" w:semiHidden="0" w:uiPriority="67" w:unhideWhenUsed="0"/>
+    <w:lsdException w:name="Medium Grid 2" w:semiHidden="0" w:uiPriority="68" w:unhideWhenUsed="0"/>
+    <w:lsdException w:name="Medium Grid 3" w:semiHidden="0" w:uiPriority="69" w:unhideWhenUsed="0"/>
+    <w:lsdException w:name="Dark List" w:semiHidden="0" w:uiPriority="70" w:unhideWhenUsed="0"/>
+    <w:lsdException w:name="Colorful Shading" w:semiHidden="0" w:uiPriority="71" w:unhideWhenUsed="0"/>
+    <w:lsdException w:name="Colorful List" w:semiHidden="0" w:uiPriority="72" w:unhideWhenUsed="0"/>
+    <w:lsdException w:name="Colorful Grid" w:semiHidden="0" w:uiPriority="73" w:unhideWhenUsed="0"/>
+    <w:lsdException w:name="Light Shading Accent 1" w:semiHidden="0" w:uiPriority="60" w:unhideWhenUsed="0"/>
+    <w:lsdException w:name="Light List Accent 1" w:semiHidden="0" w:uiPriority="61" w:unhideWhenUsed="0"/>
+    <w:lsdException w:name="Light Grid Accent 1" w:semiHidden="0" w:uiPriority="62" w:unhideWhenUsed="0"/>
+    <w:lsdException w:name="Medium Shading 1 Accent 1" w:semiHidden="0" w:uiPriority="63" w:unhideWhenUsed="0"/>
+    <w:lsdException w:name="Medium Shading 2 Accent 1" w:semiHidden="0" w:uiPriority="64" w:unhideWhenUsed="0"/>
+    <w:lsdException w:name="Medium List 1 Accent 1" w:semiHidden="0" w:uiPriority="65" w:unhideWhenUsed="0"/>
+    <w:lsdException w:name="Revision" w:unhideWhenUsed="0"/>
+    <w:lsdException w:name="List Paragraph" w:semiHidden="0" w:uiPriority="34" w:unhideWhenUsed="0" w:qFormat="1"/>
+    <w:lsdException w:name="Quote" w:semiHidden="0" w:uiPriority="29" w:unhideWhenUsed="0" w:qFormat="1"/>
+    <w:lsdException w:name="Intense Quote" w:semiHidden="0" w:uiPriority="30" w:unhideWhenUsed="0" w:qFormat="1"/>
+    <w:lsdException w:name="Medium List 2 Accent 1" w:semiHidden="0" w:uiPriority="66" w:unhideWhenUsed="0"/>
+    <w:lsdException w:name="Medium Grid 1 Accent 1" w:semiHidden="0" w:uiPriority="67" w:unhideWhenUsed="0"/>
+    <w:lsdException w:name="Medium Grid 2 Accent 1" w:semiHidden="0" w:uiPriority="68" w:unhideWhenUsed="0"/>
+    <w:lsdException w:name="Medium Grid 3 Accent 1" w:semiHidden="0" w:uiPriority="69" w:unhideWhenUsed="0"/>
+    <w:lsdException w:name="Dark List Accent 1" w:semiHidden="0" w:uiPriority="70" w:unhideWhenUsed="0"/>
+    <w:lsdException w:name="Colorful Shading Accent 1" w:semiHidden="0" w:uiPriority="71" w:unhideWhenUsed="0"/>
+    <w:lsdException w:name="Colorful List Accent 1" w:semiHidden="0" w:uiPriority="72" w:unhideWhenUsed="0"/>
+    <w:lsdException w:name="Colorful Grid Accent 1" w:semiHidden="0" w:uiPriority="73" w:unhideWhenUsed="0"/>
+    <w:lsdException w:name="Light Shading Accent 2" w:semiHidden="0" w:uiPriority="60" w:unhideWhenUsed="0"/>
+    <w:lsdException w:name="Light List Accent 2" w:semiHidden="0" w:uiPriority="61" w:unhideWhenUsed="0"/>
+    <w:lsdException w:name="Light Grid Accent 2" w:semiHidden="0" w:uiPriority="62" w:unhideWhenUsed="0"/>
+    <w:lsdException w:name="Medium Shading 1 Accent 2" w:semiHidden="0" w:uiPriority="63" w:unhideWhenUsed="0"/>
+    <w:lsdException w:name="Medium Shading 2 Accent 2" w:semiHidden="0" w:uiPriority="64" w:unhideWhenUsed="0"/>
+    <w:lsdException w:name="Medium List 1 Accent 2" w:semiHidden="0" w:uiPriority="65" w:unhideWhenUsed="0"/>
+    <w:lsdException w:name="Medium List 2 Accent 2" w:semiHidden="0" w:uiPriority="66" w:unhideWhenUsed="0"/>
+    <w:lsdException w:name="Medium Grid 1 Accent 2" w:semiHidden="0" w:uiPriority="67" w:unhideWhenUsed="0"/>
+    <w:lsdException w:name="Medium Grid 2 Accent 2" w:semiHidden="0" w:uiPriority="68" w:unhideWhenUsed="0"/>
+    <w:lsdException w:name="Medium Grid 3 Accent 2" w:semiHidden="0" w:uiPriority="69" w:unhideWhenUsed="0"/>
+    <w:lsdException w:name="Dark List Accent 2" w:semiHidden="0" w:uiPriority="70" w:unhideWhenUsed="0"/>
+    <w:lsdException w:name="Colorful Shading Accent 2" w:semiHidden="0" w:uiPriority="71" w:unhideWhenUsed="0"/>
+    <w:lsdException w:name="Colorful List Accent 2" w:semiHidden="0" w:uiPriority="72" w:unhideWhenUsed="0"/>
+    <w:lsdException w:name="Colorful Grid Accent 2" w:semiHidden="0" w:uiPriority="73" w:unhideWhenUsed="0"/>
+    <w:lsdException w:name="Light Shading Accent 3" w:semiHidden="0" w:uiPriority="60" w:unhideWhenUsed="0"/>
+    <w:lsdException w:name="Light List Accent 3" w:semiHidden="0" w:uiPriority="61" w:unhideWhenUsed="0"/>
+    <w:lsdException w:name="Light Grid Accent 3" w:semiHidden="0" w:uiPriority="62" w:unhideWhenUsed="0"/>
+    <w:lsdException w:name="Medium Shading 1 Accent 3" w:semiHidden="0" w:uiPriority="63" w:unhideWhenUsed="0"/>
+    <w:lsdException w:name="Medium Shading 2 Accent 3" w:semiHidden="0" w:uiPriority="64" w:unhideWhenUsed="0"/>
+    <w:lsdException w:name="Medium List 1 Accent 3" w:semiHidden="0" w:uiPriority="65" w:unhideWhenUsed="0"/>
+    <w:lsdException w:name="Medium List 2 Accent 3" w:semiHidden="0" w:uiPriority="66" w:unhideWhenUsed="0"/>
+    <w:lsdException w:name="Medium Grid 1 Accent 3" w:semiHidden="0" w:uiPriority="67" w:unhideWhenUsed="0"/>
+    <w:lsdException w:name="Medium Grid 2 Accent 3" w:semiHidden="0" w:uiPriority="68" w:unhideWhenUsed="0"/>
+    <w:lsdException w:name="Medium Grid 3 Accent 3" w:semiHidden="0" w:uiPriority="69" w:unhideWhenUsed="0"/>
+    <w:lsdException w:name="Dark List Accent 3" w:semiHidden="0" w:uiPriority="70" w:unhideWhenUsed="0"/>
+    <w:lsdException w:name="Colorful Shading Accent 3" w:semiHidden="0" w:uiPriority="71" w:unhideWhenUsed="0"/>
+    <w:lsdException w:name="Colorful List Accent 3" w:semiHidden="0" w:uiPriority="72" w:unhideWhenUsed="0"/>
+    <w:lsdException w:name="Colorful Grid Accent 3" w:semiHidden="0" w:uiPriority="73" w:unhideWhenUsed="0"/>
+    <w:lsdException w:name="Light Shading Accent 4" w:semiHidden="0" w:uiPriority="60" w:unhideWhenUsed="0"/>
+    <w:lsdException w:name="Light List Accent 4" w:semiHidden="0" w:uiPriority="61" w:unhideWhenUsed="0"/>
+    <w:lsdException w:name="Light Grid Accent 4" w:semiHidden="0" w:uiPriority="62" w:unhideWhenUsed="0"/>
+    <w:lsdException w:name="Medium Shading 1 Accent 4" w:semiHidden="0" w:uiPriority="63" w:unhideWhenUsed="0"/>
+    <w:lsdException w:name="Medium Shading 2 Accent 4" w:semiHidden="0" w:uiPriority="64" w:unhideWhenUsed="0"/>
+    <w:lsdException w:name="Medium List 1 Accent 4" w:semiHidden="0" w:uiPriority="65" w:unhideWhenUsed="0"/>
+    <w:lsdException w:name="Medium List 2 Accent 4" w:semiHidden="0" w:uiPriority="66" w:unhideWhenUsed="0"/>
+    <w:lsdException w:name="Medium Grid 1 Accent 4" w:semiHidden="0" w:uiPriority="67" w:unhideWhenUsed="0"/>
+    <w:lsdException w:name="Medium Grid 2 Accent 4" w:semiHidden="0" w:uiPriority="68" w:unhideWhenUsed="0"/>
+    <w:lsdException w:name="Medium Grid 3 Accent 4" w:semiHidden="0" w:uiPriority="69" w:unhideWhenUsed="0"/>
+    <w:lsdException w:name="Dark List Accent 4" w:semiHidden="0" w:uiPriority="70" w:unhideWhenUsed="0"/>
+    <w:lsdException w:name="Colorful Shading Accent 4" w:semiHidden="0" w:uiPriority="71" w:unhideWhenUsed="0"/>
+    <w:lsdException w:name="Colorful List Accent 4" w:semiHidden="0" w:uiPriority="72" w:unhideWhenUsed="0"/>
+    <w:lsdException w:name="Colorful Grid Accent 4" w:semiHidden="0" w:uiPriority="73" w:unhideWhenUsed="0"/>
+    <w:lsdException w:name="Light Shading Accent 5" w:semiHidden="0" w:uiPriority="60" w:unhideWhenUsed="0"/>
+    <w:lsdException w:name="Light List Accent 5" w:semiHidden="0" w:uiPriority="61" w:unhideWhenUsed="0"/>
+    <w:lsdException w:name="Light Grid Accent 5" w:semiHidden="0" w:uiPriority="62" w:unhideWhenUsed="0"/>
+    <w:lsdException w:name="Medium Shading 1 Accent 5" w:semiHidden="0" w:uiPriority="63" w:unhideWhenUsed="0"/>
+    <w:lsdException w:name="Medium Shading 2 Accent 5" w:semiHidden="0" w:uiPriority="64" w:unhideWhenUsed="0"/>
+    <w:lsdException w:name="Medium List 1 Accent 5" w:semiHidden="0" w:uiPriority="65" w:unhideWhenUsed="0"/>
+    <w:lsdException w:name="Medium List 2 Accent 5" w:semiHidden="0" w:uiPriority="66" w:unhideWhenUsed="0"/>
+    <w:lsdException w:name="Medium Grid 1 Accent 5" w:semiHidden="0" w:uiPriority="67" w:unhideWhenUsed="0"/>
+    <w:lsdException w:name="Medium Grid 2 Accent 5" w:semiHidden="0" w:uiPriority="68" w:unhideWhenUsed="0"/>
+    <w:lsdException w:name="Medium Grid 3 Accent 5" w:semiHidden="0" w:uiPriority="69" w:unhideWhenUsed="0"/>
+    <w:lsdException w:name="Dark List Accent 5" w:semiHidden="0" w:uiPriority="70" w:unhideWhenUsed="0"/>
+    <w:lsdException w:name="Colorful Shading Accent 5" w:semiHidden="0" w:uiPriority="71" w:unhideWhenUsed="0"/>
+    <w:lsdException w:name="Colorful List Accent 5" w:semiHidden="0" w:uiPriority="72" w:unhideWhenUsed="0"/>
+    <w:lsdException w:name="Colorful Grid Accent 5" w:semiHidden="0" w:uiPriority="73" w:unhideWhenUsed="0"/>
+    <w:lsdException w:name="Light Shading Accent 6" w:semiHidden="0" w:uiPriority="60" w:unhideWhenUsed="0"/>
+    <w:lsdException w:name="Light List Accent 6" w:semiHidden="0" w:uiPriority="61" w:unhideWhenUsed="0"/>
+    <w:lsdException w:name="Light Grid Accent 6" w:semiHidden="0" w:uiPriority="62" w:unhideWhenUsed="0"/>
+    <w:lsdException w:name="Medium Shading 1 Accent 6" w:semiHidden="0" w:uiPriority="63" w:unhideWhenUsed="0"/>
+    <w:lsdException w:name="Medium Shading 2 Accent 6" w:semiHidden="0" w:uiPriority="64" w:unhideWhenUsed="0"/>
+    <w:lsdException w:name="Medium List 1 Accent 6" w:semiHidden="0" w:uiPriority="65" w:unhideWhenUsed="0"/>
+    <w:lsdException w:name="Medium List 2 Accent 6" w:semiHidden="0" w:uiPriority="66" w:unhideWhenUsed="0"/>
+    <w:lsdException w:name="Medium Grid 1 Accent 6" w:semiHidden="0" w:uiPriority="67" w:unhideWhenUsed="0"/>
+    <w:lsdException w:name="Medium Grid 2 Accent 6" w:semiHidden="0" w:uiPriority="68" w:unhideWhenUsed="0"/>
+    <w:lsdException w:name="Medium Grid 3 Accent 6" w:semiHidden="0" w:uiPriority="69" w:unhideWhenUsed="0"/>
+    <w:lsdException w:name="Dark List Accent 6" w:semiHidden="0" w:uiPriority="70" w:unhideWhenUsed="0"/>
+    <w:lsdException w:name="Colorful Shading Accent 6" w:semiHidden="0" w:uiPriority="71" w:unhideWhenUsed="0"/>
+    <w:lsdException w:name="Colorful List Accent 6" w:semiHidden="0" w:uiPriority="72" w:unhideWhenUsed="0"/>
+    <w:lsdException w:name="Colorful Grid Accent 6" w:semiHidden="0" w:uiPriority="73" w:unhideWhenUsed="0"/>
+    <w:lsdException w:name="Subtle Emphasis" w:semiHidden="0" w:uiPriority="19" w:unhideWhenUsed="0" w:qFormat="1"/>
+    <w:lsdException w:name="Intense Emphasis" w:semiHidden="0" w:uiPriority="21" w:unhideWhenUsed="0" w:qFormat="1"/>
+    <w:lsdException w:name="Subtle Reference" w:semiHidden="0" w:uiPriority="31" w:unhideWhenUsed="0" w:qFormat="1"/>
+    <w:lsdException w:name="Intense Reference" w:semiHidden="0" w:uiPriority="32" w:unhideWhenUsed="0" w:qFormat="1"/>
+    <w:lsdException w:name="Book Title" w:semiHidden="0" w:uiPriority="33" w:unhideWhenUsed="0" w:qFormat="1"/>
+    <w:lsdException w:name="Bibliography" w:uiPriority="37"/>
+    <w:lsdException w:name="TOC Heading" w:uiPriority="39" w:qFormat="1"/>
+  </w:latentStyles>
+  <w:style w:type="paragraph" w:default="1" w:styleId="Normal">
+    <w:name w:val="Normal"/>
+    <w:qFormat/>
+  </w:style>
+  <w:style w:type="character" w:default="1" w:styleId="DefaultParagraphFont">
+    <w:name w:val="Default Paragraph Font"/>
+    <w:uiPriority w:val="1"/>
+    <w:semiHidden/>
+    <w:unhideWhenUsed/>
+  </w:style>
+  <w:style w:type="table" w:default="1" w:styleId="TableNormal">
+    <w:name w:val="Normal Table"/>
+    <w:uiPriority w:val="99"/>
+    <w:semiHidden/>
+    <w:unhideWhenUsed/>
+    <w:tblPr>
+      <w:tblInd w:w="0" w:type="dxa"/>
+      <w:tblCellMar>
+        <w:top w:w="0" w:type="dxa"/>
+        <w:left w:w="108" w:type="dxa"/>
+        <w:bottom w:w="0" w:type="dxa"/>
+        <w:right w:w="108" w:type="dxa"/>
+      </w:tblCellMar>
+    </w:tblPr>
+  </w:style>
+  <w:style w:type="numbering" w:default="1" w:styleId="NoList">
+    <w:name w:val="No List"/>
+    <w:uiPriority w:val="99"/>
+    <w:semiHidden/>
+    <w:unhideWhenUsed/>
   </w:style>
 </w:styles>
 </file>
@@ -4320,7 +4551,7 @@
   <a:extraClrSchemeLst/>
   <a:extLst>
     <a:ext uri="{05A4C25C-085E-4340-85A3-A5531E510DB2}">
-      <thm15:themeFamily xmlns="" xmlns:thm15="http://schemas.microsoft.com/office/thememl/2012/main" name="Office Theme" id="{62F939B6-93AF-4DB8-9C6B-D6C7DFDC589F}" vid="{4A3C46E8-61CC-4603-A589-7422A47A8E4A}"/>
+      <thm15:themeFamily xmlns:thm15="http://schemas.microsoft.com/office/thememl/2012/main" xmlns="" name="Office Theme" id="{62F939B6-93AF-4DB8-9C6B-D6C7DFDC589F}" vid="{4A3C46E8-61CC-4603-A589-7422A47A8E4A}"/>
     </a:ext>
   </a:extLst>
 </a:theme>

</xml_diff>

<commit_message>
add UAT sysT intergrationT  UnitT
</commit_message>
<xml_diff>
--- a/Traceability Record.docx
+++ b/Traceability Record.docx
@@ -24,7 +24,8 @@
     <w:tbl>
       <w:tblPr>
         <w:tblStyle w:val="TableGrid"/>
-        <w:tblW w:w="0" w:type="auto"/>
+        <w:tblW w:w="14819" w:type="dxa"/>
+        <w:tblInd w:w="-1245" w:type="dxa"/>
         <w:tblLayout w:type="fixed"/>
         <w:tblLook w:val="04A0" w:firstRow="1" w:lastRow="0" w:firstColumn="1" w:lastColumn="0" w:noHBand="0" w:noVBand="1"/>
       </w:tblPr>
@@ -37,6 +38,10 @@
         <w:gridCol w:w="1162"/>
         <w:gridCol w:w="1162"/>
         <w:gridCol w:w="1387"/>
+        <w:gridCol w:w="1103"/>
+        <w:gridCol w:w="709"/>
+        <w:gridCol w:w="850"/>
+        <w:gridCol w:w="850"/>
       </w:tblGrid>
       <w:tr>
         <w:trPr>
@@ -143,6 +148,58 @@
             </w:pPr>
             <w:r>
               <w:t>UI</w:t>
+            </w:r>
+          </w:p>
+        </w:tc>
+        <w:tc>
+          <w:tcPr>
+            <w:tcW w:w="1103" w:type="dxa"/>
+          </w:tcPr>
+          <w:p>
+            <w:pPr>
+              <w:jc w:val="center"/>
+            </w:pPr>
+            <w:r>
+              <w:t>UAT</w:t>
+            </w:r>
+          </w:p>
+        </w:tc>
+        <w:tc>
+          <w:tcPr>
+            <w:tcW w:w="709" w:type="dxa"/>
+          </w:tcPr>
+          <w:p>
+            <w:pPr>
+              <w:jc w:val="center"/>
+            </w:pPr>
+            <w:r>
+              <w:t>Unit test</w:t>
+            </w:r>
+          </w:p>
+        </w:tc>
+        <w:tc>
+          <w:tcPr>
+            <w:tcW w:w="850" w:type="dxa"/>
+          </w:tcPr>
+          <w:p>
+            <w:pPr>
+              <w:jc w:val="center"/>
+            </w:pPr>
+            <w:r>
+              <w:t>Integration test</w:t>
+            </w:r>
+          </w:p>
+        </w:tc>
+        <w:tc>
+          <w:tcPr>
+            <w:tcW w:w="850" w:type="dxa"/>
+          </w:tcPr>
+          <w:p>
+            <w:pPr>
+              <w:jc w:val="center"/>
+            </w:pPr>
+            <w:r>
+              <w:t>System test</w:t>
             </w:r>
           </w:p>
         </w:tc>
@@ -251,10 +308,55 @@
               <w:jc w:val="center"/>
             </w:pPr>
             <w:r>
-              <w:t>01,0</w:t>
-            </w:r>
-            <w:r>
-              <w:t>2</w:t>
+              <w:t>01,02</w:t>
+            </w:r>
+          </w:p>
+        </w:tc>
+        <w:tc>
+          <w:tcPr>
+            <w:tcW w:w="1103" w:type="dxa"/>
+          </w:tcPr>
+          <w:p>
+            <w:pPr>
+              <w:jc w:val="center"/>
+            </w:pPr>
+            <w:r>
+              <w:t>01</w:t>
+            </w:r>
+          </w:p>
+        </w:tc>
+        <w:tc>
+          <w:tcPr>
+            <w:tcW w:w="709" w:type="dxa"/>
+          </w:tcPr>
+          <w:p>
+            <w:pPr>
+              <w:jc w:val="center"/>
+            </w:pPr>
+          </w:p>
+        </w:tc>
+        <w:tc>
+          <w:tcPr>
+            <w:tcW w:w="850" w:type="dxa"/>
+          </w:tcPr>
+          <w:p>
+            <w:pPr>
+              <w:jc w:val="center"/>
+            </w:pPr>
+            <w:bookmarkStart w:id="0" w:name="_GoBack"/>
+            <w:bookmarkEnd w:id="0"/>
+          </w:p>
+        </w:tc>
+        <w:tc>
+          <w:tcPr>
+            <w:tcW w:w="850" w:type="dxa"/>
+          </w:tcPr>
+          <w:p>
+            <w:pPr>
+              <w:jc w:val="center"/>
+            </w:pPr>
+            <w:r>
+              <w:t>01</w:t>
             </w:r>
           </w:p>
         </w:tc>
@@ -363,10 +465,53 @@
               <w:jc w:val="center"/>
             </w:pPr>
             <w:r>
-              <w:t>02-1</w:t>
-            </w:r>
-            <w:r>
-              <w:t>6</w:t>
+              <w:t>02-16</w:t>
+            </w:r>
+          </w:p>
+        </w:tc>
+        <w:tc>
+          <w:tcPr>
+            <w:tcW w:w="1103" w:type="dxa"/>
+          </w:tcPr>
+          <w:p>
+            <w:pPr>
+              <w:jc w:val="center"/>
+            </w:pPr>
+            <w:r>
+              <w:t>02</w:t>
+            </w:r>
+          </w:p>
+        </w:tc>
+        <w:tc>
+          <w:tcPr>
+            <w:tcW w:w="709" w:type="dxa"/>
+          </w:tcPr>
+          <w:p>
+            <w:pPr>
+              <w:jc w:val="center"/>
+            </w:pPr>
+          </w:p>
+        </w:tc>
+        <w:tc>
+          <w:tcPr>
+            <w:tcW w:w="850" w:type="dxa"/>
+          </w:tcPr>
+          <w:p>
+            <w:pPr>
+              <w:jc w:val="center"/>
+            </w:pPr>
+          </w:p>
+        </w:tc>
+        <w:tc>
+          <w:tcPr>
+            <w:tcW w:w="850" w:type="dxa"/>
+          </w:tcPr>
+          <w:p>
+            <w:pPr>
+              <w:jc w:val="center"/>
+            </w:pPr>
+            <w:r>
+              <w:t>02</w:t>
             </w:r>
           </w:p>
         </w:tc>
@@ -423,10 +568,7 @@
               <w:jc w:val="center"/>
             </w:pPr>
             <w:r>
-              <w:t>12,15-27</w:t>
-            </w:r>
-            <w:r>
-              <w:t>,131</w:t>
+              <w:t>12,15-27,131</w:t>
             </w:r>
           </w:p>
         </w:tc>
@@ -479,6 +621,52 @@
             </w:pPr>
             <w:r>
               <w:t>06,07</w:t>
+            </w:r>
+          </w:p>
+        </w:tc>
+        <w:tc>
+          <w:tcPr>
+            <w:tcW w:w="1103" w:type="dxa"/>
+          </w:tcPr>
+          <w:p>
+            <w:pPr>
+              <w:jc w:val="center"/>
+            </w:pPr>
+            <w:r>
+              <w:t>03</w:t>
+            </w:r>
+          </w:p>
+        </w:tc>
+        <w:tc>
+          <w:tcPr>
+            <w:tcW w:w="709" w:type="dxa"/>
+          </w:tcPr>
+          <w:p>
+            <w:pPr>
+              <w:jc w:val="center"/>
+            </w:pPr>
+          </w:p>
+        </w:tc>
+        <w:tc>
+          <w:tcPr>
+            <w:tcW w:w="850" w:type="dxa"/>
+          </w:tcPr>
+          <w:p>
+            <w:pPr>
+              <w:jc w:val="center"/>
+            </w:pPr>
+          </w:p>
+        </w:tc>
+        <w:tc>
+          <w:tcPr>
+            <w:tcW w:w="850" w:type="dxa"/>
+          </w:tcPr>
+          <w:p>
+            <w:pPr>
+              <w:jc w:val="center"/>
+            </w:pPr>
+            <w:r>
+              <w:t>03</w:t>
             </w:r>
           </w:p>
         </w:tc>
@@ -535,10 +723,7 @@
               <w:jc w:val="center"/>
             </w:pPr>
             <w:r>
-              <w:t>12,18,25-</w:t>
-            </w:r>
-            <w:r>
-              <w:t>30</w:t>
+              <w:t>12,18,25-30</w:t>
             </w:r>
           </w:p>
           <w:p>
@@ -598,13 +783,53 @@
               <w:jc w:val="center"/>
             </w:pPr>
             <w:r>
-              <w:t>15</w:t>
-            </w:r>
-            <w:r>
-              <w:t>,1</w:t>
-            </w:r>
-            <w:r>
-              <w:t>6</w:t>
+              <w:t>15,16</w:t>
+            </w:r>
+          </w:p>
+        </w:tc>
+        <w:tc>
+          <w:tcPr>
+            <w:tcW w:w="1103" w:type="dxa"/>
+          </w:tcPr>
+          <w:p>
+            <w:pPr>
+              <w:jc w:val="center"/>
+            </w:pPr>
+            <w:r>
+              <w:t>04</w:t>
+            </w:r>
+          </w:p>
+        </w:tc>
+        <w:tc>
+          <w:tcPr>
+            <w:tcW w:w="709" w:type="dxa"/>
+          </w:tcPr>
+          <w:p>
+            <w:pPr>
+              <w:jc w:val="center"/>
+            </w:pPr>
+          </w:p>
+        </w:tc>
+        <w:tc>
+          <w:tcPr>
+            <w:tcW w:w="850" w:type="dxa"/>
+          </w:tcPr>
+          <w:p>
+            <w:pPr>
+              <w:jc w:val="center"/>
+            </w:pPr>
+          </w:p>
+        </w:tc>
+        <w:tc>
+          <w:tcPr>
+            <w:tcW w:w="850" w:type="dxa"/>
+          </w:tcPr>
+          <w:p>
+            <w:pPr>
+              <w:jc w:val="center"/>
+            </w:pPr>
+            <w:r>
+              <w:t>04</w:t>
             </w:r>
           </w:p>
         </w:tc>
@@ -661,16 +886,7 @@
               <w:jc w:val="center"/>
             </w:pPr>
             <w:r>
-              <w:t>12,</w:t>
-            </w:r>
-            <w:r>
-              <w:t>18-</w:t>
-            </w:r>
-            <w:r>
-              <w:t>27,31,32</w:t>
-            </w:r>
-            <w:r>
-              <w:t>,</w:t>
+              <w:t>12,18-27,31,32,</w:t>
             </w:r>
           </w:p>
           <w:p>
@@ -731,6 +947,52 @@
             </w:pPr>
             <w:r>
               <w:t>04,05</w:t>
+            </w:r>
+          </w:p>
+        </w:tc>
+        <w:tc>
+          <w:tcPr>
+            <w:tcW w:w="1103" w:type="dxa"/>
+          </w:tcPr>
+          <w:p>
+            <w:pPr>
+              <w:jc w:val="center"/>
+            </w:pPr>
+            <w:r>
+              <w:t>05</w:t>
+            </w:r>
+          </w:p>
+        </w:tc>
+        <w:tc>
+          <w:tcPr>
+            <w:tcW w:w="709" w:type="dxa"/>
+          </w:tcPr>
+          <w:p>
+            <w:pPr>
+              <w:jc w:val="center"/>
+            </w:pPr>
+          </w:p>
+        </w:tc>
+        <w:tc>
+          <w:tcPr>
+            <w:tcW w:w="850" w:type="dxa"/>
+          </w:tcPr>
+          <w:p>
+            <w:pPr>
+              <w:jc w:val="center"/>
+            </w:pPr>
+          </w:p>
+        </w:tc>
+        <w:tc>
+          <w:tcPr>
+            <w:tcW w:w="850" w:type="dxa"/>
+          </w:tcPr>
+          <w:p>
+            <w:pPr>
+              <w:jc w:val="center"/>
+            </w:pPr>
+            <w:r>
+              <w:t>05</w:t>
             </w:r>
           </w:p>
         </w:tc>
@@ -787,10 +1049,7 @@
               <w:jc w:val="center"/>
             </w:pPr>
             <w:r>
-              <w:t>12,18-27,33,34</w:t>
-            </w:r>
-            <w:r>
-              <w:t>,</w:t>
+              <w:t>12,18-27,33,34,</w:t>
             </w:r>
           </w:p>
           <w:p>
@@ -800,8 +1059,6 @@
             <w:r>
               <w:t>134</w:t>
             </w:r>
-            <w:bookmarkStart w:id="0" w:name="_GoBack"/>
-            <w:bookmarkEnd w:id="0"/>
           </w:p>
         </w:tc>
         <w:tc>
@@ -853,6 +1110,52 @@
             </w:pPr>
             <w:r>
               <w:t>02,03</w:t>
+            </w:r>
+          </w:p>
+        </w:tc>
+        <w:tc>
+          <w:tcPr>
+            <w:tcW w:w="1103" w:type="dxa"/>
+          </w:tcPr>
+          <w:p>
+            <w:pPr>
+              <w:jc w:val="center"/>
+            </w:pPr>
+            <w:r>
+              <w:t>06</w:t>
+            </w:r>
+          </w:p>
+        </w:tc>
+        <w:tc>
+          <w:tcPr>
+            <w:tcW w:w="709" w:type="dxa"/>
+          </w:tcPr>
+          <w:p>
+            <w:pPr>
+              <w:jc w:val="center"/>
+            </w:pPr>
+          </w:p>
+        </w:tc>
+        <w:tc>
+          <w:tcPr>
+            <w:tcW w:w="850" w:type="dxa"/>
+          </w:tcPr>
+          <w:p>
+            <w:pPr>
+              <w:jc w:val="center"/>
+            </w:pPr>
+          </w:p>
+        </w:tc>
+        <w:tc>
+          <w:tcPr>
+            <w:tcW w:w="850" w:type="dxa"/>
+          </w:tcPr>
+          <w:p>
+            <w:pPr>
+              <w:jc w:val="center"/>
+            </w:pPr>
+            <w:r>
+              <w:t>06</w:t>
             </w:r>
           </w:p>
         </w:tc>
@@ -961,13 +1264,53 @@
               <w:jc w:val="center"/>
             </w:pPr>
             <w:r>
-              <w:t>10</w:t>
-            </w:r>
-            <w:r>
-              <w:t>,</w:t>
-            </w:r>
-            <w:r>
-              <w:t>11</w:t>
+              <w:t>10,11</w:t>
+            </w:r>
+          </w:p>
+        </w:tc>
+        <w:tc>
+          <w:tcPr>
+            <w:tcW w:w="1103" w:type="dxa"/>
+          </w:tcPr>
+          <w:p>
+            <w:pPr>
+              <w:jc w:val="center"/>
+            </w:pPr>
+            <w:r>
+              <w:t>07</w:t>
+            </w:r>
+          </w:p>
+        </w:tc>
+        <w:tc>
+          <w:tcPr>
+            <w:tcW w:w="709" w:type="dxa"/>
+          </w:tcPr>
+          <w:p>
+            <w:pPr>
+              <w:jc w:val="center"/>
+            </w:pPr>
+          </w:p>
+        </w:tc>
+        <w:tc>
+          <w:tcPr>
+            <w:tcW w:w="850" w:type="dxa"/>
+          </w:tcPr>
+          <w:p>
+            <w:pPr>
+              <w:jc w:val="center"/>
+            </w:pPr>
+          </w:p>
+        </w:tc>
+        <w:tc>
+          <w:tcPr>
+            <w:tcW w:w="850" w:type="dxa"/>
+          </w:tcPr>
+          <w:p>
+            <w:pPr>
+              <w:jc w:val="center"/>
+            </w:pPr>
+            <w:r>
+              <w:t>07</w:t>
             </w:r>
           </w:p>
         </w:tc>
@@ -1076,13 +1419,53 @@
               <w:jc w:val="center"/>
             </w:pPr>
             <w:r>
-              <w:t>12</w:t>
-            </w:r>
-            <w:r>
-              <w:t>,1</w:t>
-            </w:r>
-            <w:r>
-              <w:t>4</w:t>
+              <w:t>12,14</w:t>
+            </w:r>
+          </w:p>
+        </w:tc>
+        <w:tc>
+          <w:tcPr>
+            <w:tcW w:w="1103" w:type="dxa"/>
+          </w:tcPr>
+          <w:p>
+            <w:pPr>
+              <w:jc w:val="center"/>
+            </w:pPr>
+            <w:r>
+              <w:t>08</w:t>
+            </w:r>
+          </w:p>
+        </w:tc>
+        <w:tc>
+          <w:tcPr>
+            <w:tcW w:w="709" w:type="dxa"/>
+          </w:tcPr>
+          <w:p>
+            <w:pPr>
+              <w:jc w:val="center"/>
+            </w:pPr>
+          </w:p>
+        </w:tc>
+        <w:tc>
+          <w:tcPr>
+            <w:tcW w:w="850" w:type="dxa"/>
+          </w:tcPr>
+          <w:p>
+            <w:pPr>
+              <w:jc w:val="center"/>
+            </w:pPr>
+          </w:p>
+        </w:tc>
+        <w:tc>
+          <w:tcPr>
+            <w:tcW w:w="850" w:type="dxa"/>
+          </w:tcPr>
+          <w:p>
+            <w:pPr>
+              <w:jc w:val="center"/>
+            </w:pPr>
+            <w:r>
+              <w:t>08</w:t>
             </w:r>
           </w:p>
         </w:tc>
@@ -1191,13 +1574,53 @@
               <w:jc w:val="center"/>
             </w:pPr>
             <w:r>
-              <w:t>12</w:t>
-            </w:r>
-            <w:r>
-              <w:t>,1</w:t>
-            </w:r>
-            <w:r>
-              <w:t>3</w:t>
+              <w:t>12,13</w:t>
+            </w:r>
+          </w:p>
+        </w:tc>
+        <w:tc>
+          <w:tcPr>
+            <w:tcW w:w="1103" w:type="dxa"/>
+          </w:tcPr>
+          <w:p>
+            <w:pPr>
+              <w:jc w:val="center"/>
+            </w:pPr>
+            <w:r>
+              <w:t>09</w:t>
+            </w:r>
+          </w:p>
+        </w:tc>
+        <w:tc>
+          <w:tcPr>
+            <w:tcW w:w="709" w:type="dxa"/>
+          </w:tcPr>
+          <w:p>
+            <w:pPr>
+              <w:jc w:val="center"/>
+            </w:pPr>
+          </w:p>
+        </w:tc>
+        <w:tc>
+          <w:tcPr>
+            <w:tcW w:w="850" w:type="dxa"/>
+          </w:tcPr>
+          <w:p>
+            <w:pPr>
+              <w:jc w:val="center"/>
+            </w:pPr>
+          </w:p>
+        </w:tc>
+        <w:tc>
+          <w:tcPr>
+            <w:tcW w:w="850" w:type="dxa"/>
+          </w:tcPr>
+          <w:p>
+            <w:pPr>
+              <w:jc w:val="center"/>
+            </w:pPr>
+            <w:r>
+              <w:t>09</w:t>
             </w:r>
           </w:p>
         </w:tc>
@@ -1306,13 +1729,53 @@
               <w:jc w:val="center"/>
             </w:pPr>
             <w:r>
-              <w:t>12</w:t>
-            </w:r>
-            <w:r>
-              <w:t>,1</w:t>
-            </w:r>
-            <w:r>
-              <w:t>3</w:t>
+              <w:t>12,13</w:t>
+            </w:r>
+          </w:p>
+        </w:tc>
+        <w:tc>
+          <w:tcPr>
+            <w:tcW w:w="1103" w:type="dxa"/>
+          </w:tcPr>
+          <w:p>
+            <w:pPr>
+              <w:jc w:val="center"/>
+            </w:pPr>
+            <w:r>
+              <w:t>10</w:t>
+            </w:r>
+          </w:p>
+        </w:tc>
+        <w:tc>
+          <w:tcPr>
+            <w:tcW w:w="709" w:type="dxa"/>
+          </w:tcPr>
+          <w:p>
+            <w:pPr>
+              <w:jc w:val="center"/>
+            </w:pPr>
+          </w:p>
+        </w:tc>
+        <w:tc>
+          <w:tcPr>
+            <w:tcW w:w="850" w:type="dxa"/>
+          </w:tcPr>
+          <w:p>
+            <w:pPr>
+              <w:jc w:val="center"/>
+            </w:pPr>
+          </w:p>
+        </w:tc>
+        <w:tc>
+          <w:tcPr>
+            <w:tcW w:w="850" w:type="dxa"/>
+          </w:tcPr>
+          <w:p>
+            <w:pPr>
+              <w:jc w:val="center"/>
+            </w:pPr>
+            <w:r>
+              <w:t>10</w:t>
             </w:r>
           </w:p>
         </w:tc>
@@ -1425,6 +1888,52 @@
             </w:r>
           </w:p>
         </w:tc>
+        <w:tc>
+          <w:tcPr>
+            <w:tcW w:w="1103" w:type="dxa"/>
+          </w:tcPr>
+          <w:p>
+            <w:pPr>
+              <w:jc w:val="center"/>
+            </w:pPr>
+            <w:r>
+              <w:t>11</w:t>
+            </w:r>
+          </w:p>
+        </w:tc>
+        <w:tc>
+          <w:tcPr>
+            <w:tcW w:w="709" w:type="dxa"/>
+          </w:tcPr>
+          <w:p>
+            <w:pPr>
+              <w:jc w:val="center"/>
+            </w:pPr>
+          </w:p>
+        </w:tc>
+        <w:tc>
+          <w:tcPr>
+            <w:tcW w:w="850" w:type="dxa"/>
+          </w:tcPr>
+          <w:p>
+            <w:pPr>
+              <w:jc w:val="center"/>
+            </w:pPr>
+          </w:p>
+        </w:tc>
+        <w:tc>
+          <w:tcPr>
+            <w:tcW w:w="850" w:type="dxa"/>
+          </w:tcPr>
+          <w:p>
+            <w:pPr>
+              <w:jc w:val="center"/>
+            </w:pPr>
+            <w:r>
+              <w:t>11</w:t>
+            </w:r>
+          </w:p>
+        </w:tc>
       </w:tr>
       <w:tr>
         <w:tc>
@@ -1534,6 +2043,52 @@
             </w:r>
           </w:p>
         </w:tc>
+        <w:tc>
+          <w:tcPr>
+            <w:tcW w:w="1103" w:type="dxa"/>
+          </w:tcPr>
+          <w:p>
+            <w:pPr>
+              <w:jc w:val="center"/>
+            </w:pPr>
+            <w:r>
+              <w:t>12</w:t>
+            </w:r>
+          </w:p>
+        </w:tc>
+        <w:tc>
+          <w:tcPr>
+            <w:tcW w:w="709" w:type="dxa"/>
+          </w:tcPr>
+          <w:p>
+            <w:pPr>
+              <w:jc w:val="center"/>
+            </w:pPr>
+          </w:p>
+        </w:tc>
+        <w:tc>
+          <w:tcPr>
+            <w:tcW w:w="850" w:type="dxa"/>
+          </w:tcPr>
+          <w:p>
+            <w:pPr>
+              <w:jc w:val="center"/>
+            </w:pPr>
+          </w:p>
+        </w:tc>
+        <w:tc>
+          <w:tcPr>
+            <w:tcW w:w="850" w:type="dxa"/>
+          </w:tcPr>
+          <w:p>
+            <w:pPr>
+              <w:jc w:val="center"/>
+            </w:pPr>
+            <w:r>
+              <w:t>12</w:t>
+            </w:r>
+          </w:p>
+        </w:tc>
       </w:tr>
       <w:tr>
         <w:tc>
@@ -1643,6 +2198,52 @@
             </w:r>
           </w:p>
         </w:tc>
+        <w:tc>
+          <w:tcPr>
+            <w:tcW w:w="1103" w:type="dxa"/>
+          </w:tcPr>
+          <w:p>
+            <w:pPr>
+              <w:jc w:val="center"/>
+            </w:pPr>
+            <w:r>
+              <w:t>13</w:t>
+            </w:r>
+          </w:p>
+        </w:tc>
+        <w:tc>
+          <w:tcPr>
+            <w:tcW w:w="709" w:type="dxa"/>
+          </w:tcPr>
+          <w:p>
+            <w:pPr>
+              <w:jc w:val="center"/>
+            </w:pPr>
+          </w:p>
+        </w:tc>
+        <w:tc>
+          <w:tcPr>
+            <w:tcW w:w="850" w:type="dxa"/>
+          </w:tcPr>
+          <w:p>
+            <w:pPr>
+              <w:jc w:val="center"/>
+            </w:pPr>
+          </w:p>
+        </w:tc>
+        <w:tc>
+          <w:tcPr>
+            <w:tcW w:w="850" w:type="dxa"/>
+          </w:tcPr>
+          <w:p>
+            <w:pPr>
+              <w:jc w:val="center"/>
+            </w:pPr>
+            <w:r>
+              <w:t>13</w:t>
+            </w:r>
+          </w:p>
+        </w:tc>
       </w:tr>
       <w:tr>
         <w:tc>
@@ -1654,6 +2255,7 @@
               <w:jc w:val="center"/>
             </w:pPr>
             <w:r>
+              <w:lastRenderedPageBreak/>
               <w:t>14</w:t>
             </w:r>
           </w:p>
@@ -1752,6 +2354,52 @@
             </w:r>
           </w:p>
         </w:tc>
+        <w:tc>
+          <w:tcPr>
+            <w:tcW w:w="1103" w:type="dxa"/>
+          </w:tcPr>
+          <w:p>
+            <w:pPr>
+              <w:jc w:val="center"/>
+            </w:pPr>
+            <w:r>
+              <w:t>14</w:t>
+            </w:r>
+          </w:p>
+        </w:tc>
+        <w:tc>
+          <w:tcPr>
+            <w:tcW w:w="709" w:type="dxa"/>
+          </w:tcPr>
+          <w:p>
+            <w:pPr>
+              <w:jc w:val="center"/>
+            </w:pPr>
+          </w:p>
+        </w:tc>
+        <w:tc>
+          <w:tcPr>
+            <w:tcW w:w="850" w:type="dxa"/>
+          </w:tcPr>
+          <w:p>
+            <w:pPr>
+              <w:jc w:val="center"/>
+            </w:pPr>
+          </w:p>
+        </w:tc>
+        <w:tc>
+          <w:tcPr>
+            <w:tcW w:w="850" w:type="dxa"/>
+          </w:tcPr>
+          <w:p>
+            <w:pPr>
+              <w:jc w:val="center"/>
+            </w:pPr>
+            <w:r>
+              <w:t>14</w:t>
+            </w:r>
+          </w:p>
+        </w:tc>
       </w:tr>
       <w:tr>
         <w:tc>
@@ -1763,7 +2411,6 @@
               <w:jc w:val="center"/>
             </w:pPr>
             <w:r>
-              <w:lastRenderedPageBreak/>
               <w:t>15</w:t>
             </w:r>
           </w:p>
@@ -1862,6 +2509,52 @@
             </w:r>
           </w:p>
         </w:tc>
+        <w:tc>
+          <w:tcPr>
+            <w:tcW w:w="1103" w:type="dxa"/>
+          </w:tcPr>
+          <w:p>
+            <w:pPr>
+              <w:jc w:val="center"/>
+            </w:pPr>
+            <w:r>
+              <w:t>15</w:t>
+            </w:r>
+          </w:p>
+        </w:tc>
+        <w:tc>
+          <w:tcPr>
+            <w:tcW w:w="709" w:type="dxa"/>
+          </w:tcPr>
+          <w:p>
+            <w:pPr>
+              <w:jc w:val="center"/>
+            </w:pPr>
+          </w:p>
+        </w:tc>
+        <w:tc>
+          <w:tcPr>
+            <w:tcW w:w="850" w:type="dxa"/>
+          </w:tcPr>
+          <w:p>
+            <w:pPr>
+              <w:jc w:val="center"/>
+            </w:pPr>
+          </w:p>
+        </w:tc>
+        <w:tc>
+          <w:tcPr>
+            <w:tcW w:w="850" w:type="dxa"/>
+          </w:tcPr>
+          <w:p>
+            <w:pPr>
+              <w:jc w:val="center"/>
+            </w:pPr>
+            <w:r>
+              <w:t>15</w:t>
+            </w:r>
+          </w:p>
+        </w:tc>
       </w:tr>
       <w:tr>
         <w:tc>
@@ -1971,6 +2664,52 @@
             </w:r>
           </w:p>
         </w:tc>
+        <w:tc>
+          <w:tcPr>
+            <w:tcW w:w="1103" w:type="dxa"/>
+          </w:tcPr>
+          <w:p>
+            <w:pPr>
+              <w:jc w:val="center"/>
+            </w:pPr>
+            <w:r>
+              <w:t>16</w:t>
+            </w:r>
+          </w:p>
+        </w:tc>
+        <w:tc>
+          <w:tcPr>
+            <w:tcW w:w="709" w:type="dxa"/>
+          </w:tcPr>
+          <w:p>
+            <w:pPr>
+              <w:jc w:val="center"/>
+            </w:pPr>
+          </w:p>
+        </w:tc>
+        <w:tc>
+          <w:tcPr>
+            <w:tcW w:w="850" w:type="dxa"/>
+          </w:tcPr>
+          <w:p>
+            <w:pPr>
+              <w:jc w:val="center"/>
+            </w:pPr>
+          </w:p>
+        </w:tc>
+        <w:tc>
+          <w:tcPr>
+            <w:tcW w:w="850" w:type="dxa"/>
+          </w:tcPr>
+          <w:p>
+            <w:pPr>
+              <w:jc w:val="center"/>
+            </w:pPr>
+            <w:r>
+              <w:t>16</w:t>
+            </w:r>
+          </w:p>
+        </w:tc>
       </w:tr>
       <w:tr>
         <w:tc>
@@ -2011,7 +2750,27 @@
                 <w:sz w:val="23"/>
                 <w:szCs w:val="23"/>
               </w:rPr>
-              <w:t>Registered user can edit their own registered information.</w:t>
+              <w:t xml:space="preserve">Registered user can edit </w:t>
+            </w:r>
+            <w:proofErr w:type="gramStart"/>
+            <w:r>
+              <w:rPr>
+                <w:rFonts w:ascii="Calibri" w:hAnsi="Calibri"/>
+                <w:color w:val="000000"/>
+                <w:sz w:val="23"/>
+                <w:szCs w:val="23"/>
+              </w:rPr>
+              <w:t>their own</w:t>
+            </w:r>
+            <w:proofErr w:type="gramEnd"/>
+            <w:r>
+              <w:rPr>
+                <w:rFonts w:ascii="Calibri" w:hAnsi="Calibri"/>
+                <w:color w:val="000000"/>
+                <w:sz w:val="23"/>
+                <w:szCs w:val="23"/>
+              </w:rPr>
+              <w:t xml:space="preserve"> registered information.</w:t>
             </w:r>
           </w:p>
         </w:tc>
@@ -2077,6 +2836,52 @@
             </w:pPr>
             <w:r>
               <w:t>18</w:t>
+            </w:r>
+          </w:p>
+        </w:tc>
+        <w:tc>
+          <w:tcPr>
+            <w:tcW w:w="1103" w:type="dxa"/>
+          </w:tcPr>
+          <w:p>
+            <w:pPr>
+              <w:jc w:val="center"/>
+            </w:pPr>
+            <w:r>
+              <w:t>17</w:t>
+            </w:r>
+          </w:p>
+        </w:tc>
+        <w:tc>
+          <w:tcPr>
+            <w:tcW w:w="709" w:type="dxa"/>
+          </w:tcPr>
+          <w:p>
+            <w:pPr>
+              <w:jc w:val="center"/>
+            </w:pPr>
+          </w:p>
+        </w:tc>
+        <w:tc>
+          <w:tcPr>
+            <w:tcW w:w="850" w:type="dxa"/>
+          </w:tcPr>
+          <w:p>
+            <w:pPr>
+              <w:jc w:val="center"/>
+            </w:pPr>
+          </w:p>
+        </w:tc>
+        <w:tc>
+          <w:tcPr>
+            <w:tcW w:w="850" w:type="dxa"/>
+          </w:tcPr>
+          <w:p>
+            <w:pPr>
+              <w:jc w:val="center"/>
+            </w:pPr>
+            <w:r>
+              <w:t>17</w:t>
             </w:r>
           </w:p>
         </w:tc>
@@ -2189,6 +2994,52 @@
             </w:r>
           </w:p>
         </w:tc>
+        <w:tc>
+          <w:tcPr>
+            <w:tcW w:w="1103" w:type="dxa"/>
+          </w:tcPr>
+          <w:p>
+            <w:pPr>
+              <w:jc w:val="center"/>
+            </w:pPr>
+            <w:r>
+              <w:t>18</w:t>
+            </w:r>
+          </w:p>
+        </w:tc>
+        <w:tc>
+          <w:tcPr>
+            <w:tcW w:w="709" w:type="dxa"/>
+          </w:tcPr>
+          <w:p>
+            <w:pPr>
+              <w:jc w:val="center"/>
+            </w:pPr>
+          </w:p>
+        </w:tc>
+        <w:tc>
+          <w:tcPr>
+            <w:tcW w:w="850" w:type="dxa"/>
+          </w:tcPr>
+          <w:p>
+            <w:pPr>
+              <w:jc w:val="center"/>
+            </w:pPr>
+          </w:p>
+        </w:tc>
+        <w:tc>
+          <w:tcPr>
+            <w:tcW w:w="850" w:type="dxa"/>
+          </w:tcPr>
+          <w:p>
+            <w:pPr>
+              <w:jc w:val="center"/>
+            </w:pPr>
+            <w:r>
+              <w:t>18</w:t>
+            </w:r>
+          </w:p>
+        </w:tc>
       </w:tr>
       <w:tr>
         <w:tc>
@@ -2298,6 +3149,52 @@
             </w:r>
           </w:p>
         </w:tc>
+        <w:tc>
+          <w:tcPr>
+            <w:tcW w:w="1103" w:type="dxa"/>
+          </w:tcPr>
+          <w:p>
+            <w:pPr>
+              <w:jc w:val="center"/>
+            </w:pPr>
+            <w:r>
+              <w:t>19</w:t>
+            </w:r>
+          </w:p>
+        </w:tc>
+        <w:tc>
+          <w:tcPr>
+            <w:tcW w:w="709" w:type="dxa"/>
+          </w:tcPr>
+          <w:p>
+            <w:pPr>
+              <w:jc w:val="center"/>
+            </w:pPr>
+          </w:p>
+        </w:tc>
+        <w:tc>
+          <w:tcPr>
+            <w:tcW w:w="850" w:type="dxa"/>
+          </w:tcPr>
+          <w:p>
+            <w:pPr>
+              <w:jc w:val="center"/>
+            </w:pPr>
+          </w:p>
+        </w:tc>
+        <w:tc>
+          <w:tcPr>
+            <w:tcW w:w="850" w:type="dxa"/>
+          </w:tcPr>
+          <w:p>
+            <w:pPr>
+              <w:jc w:val="center"/>
+            </w:pPr>
+            <w:r>
+              <w:t>19</w:t>
+            </w:r>
+          </w:p>
+        </w:tc>
       </w:tr>
       <w:tr>
         <w:tc>
@@ -2407,6 +3304,52 @@
             </w:r>
           </w:p>
         </w:tc>
+        <w:tc>
+          <w:tcPr>
+            <w:tcW w:w="1103" w:type="dxa"/>
+          </w:tcPr>
+          <w:p>
+            <w:pPr>
+              <w:jc w:val="center"/>
+            </w:pPr>
+            <w:r>
+              <w:t>20</w:t>
+            </w:r>
+          </w:p>
+        </w:tc>
+        <w:tc>
+          <w:tcPr>
+            <w:tcW w:w="709" w:type="dxa"/>
+          </w:tcPr>
+          <w:p>
+            <w:pPr>
+              <w:jc w:val="center"/>
+            </w:pPr>
+          </w:p>
+        </w:tc>
+        <w:tc>
+          <w:tcPr>
+            <w:tcW w:w="850" w:type="dxa"/>
+          </w:tcPr>
+          <w:p>
+            <w:pPr>
+              <w:jc w:val="center"/>
+            </w:pPr>
+          </w:p>
+        </w:tc>
+        <w:tc>
+          <w:tcPr>
+            <w:tcW w:w="850" w:type="dxa"/>
+          </w:tcPr>
+          <w:p>
+            <w:pPr>
+              <w:jc w:val="center"/>
+            </w:pPr>
+            <w:r>
+              <w:t>20</w:t>
+            </w:r>
+          </w:p>
+        </w:tc>
       </w:tr>
       <w:tr>
         <w:tc>
@@ -2516,6 +3459,52 @@
             </w:r>
           </w:p>
         </w:tc>
+        <w:tc>
+          <w:tcPr>
+            <w:tcW w:w="1103" w:type="dxa"/>
+          </w:tcPr>
+          <w:p>
+            <w:pPr>
+              <w:jc w:val="center"/>
+            </w:pPr>
+            <w:r>
+              <w:t>21</w:t>
+            </w:r>
+          </w:p>
+        </w:tc>
+        <w:tc>
+          <w:tcPr>
+            <w:tcW w:w="709" w:type="dxa"/>
+          </w:tcPr>
+          <w:p>
+            <w:pPr>
+              <w:jc w:val="center"/>
+            </w:pPr>
+          </w:p>
+        </w:tc>
+        <w:tc>
+          <w:tcPr>
+            <w:tcW w:w="850" w:type="dxa"/>
+          </w:tcPr>
+          <w:p>
+            <w:pPr>
+              <w:jc w:val="center"/>
+            </w:pPr>
+          </w:p>
+        </w:tc>
+        <w:tc>
+          <w:tcPr>
+            <w:tcW w:w="850" w:type="dxa"/>
+          </w:tcPr>
+          <w:p>
+            <w:pPr>
+              <w:jc w:val="center"/>
+            </w:pPr>
+            <w:r>
+              <w:t>21</w:t>
+            </w:r>
+          </w:p>
+        </w:tc>
       </w:tr>
       <w:tr>
         <w:tc>
@@ -2625,6 +3614,52 @@
             </w:r>
           </w:p>
         </w:tc>
+        <w:tc>
+          <w:tcPr>
+            <w:tcW w:w="1103" w:type="dxa"/>
+          </w:tcPr>
+          <w:p>
+            <w:pPr>
+              <w:jc w:val="center"/>
+            </w:pPr>
+            <w:r>
+              <w:t>22</w:t>
+            </w:r>
+          </w:p>
+        </w:tc>
+        <w:tc>
+          <w:tcPr>
+            <w:tcW w:w="709" w:type="dxa"/>
+          </w:tcPr>
+          <w:p>
+            <w:pPr>
+              <w:jc w:val="center"/>
+            </w:pPr>
+          </w:p>
+        </w:tc>
+        <w:tc>
+          <w:tcPr>
+            <w:tcW w:w="850" w:type="dxa"/>
+          </w:tcPr>
+          <w:p>
+            <w:pPr>
+              <w:jc w:val="center"/>
+            </w:pPr>
+          </w:p>
+        </w:tc>
+        <w:tc>
+          <w:tcPr>
+            <w:tcW w:w="850" w:type="dxa"/>
+          </w:tcPr>
+          <w:p>
+            <w:pPr>
+              <w:jc w:val="center"/>
+            </w:pPr>
+            <w:r>
+              <w:t>22</w:t>
+            </w:r>
+          </w:p>
+        </w:tc>
       </w:tr>
       <w:tr>
         <w:tc>
@@ -2734,6 +3769,52 @@
             </w:r>
           </w:p>
         </w:tc>
+        <w:tc>
+          <w:tcPr>
+            <w:tcW w:w="1103" w:type="dxa"/>
+          </w:tcPr>
+          <w:p>
+            <w:pPr>
+              <w:jc w:val="center"/>
+            </w:pPr>
+            <w:r>
+              <w:t>23</w:t>
+            </w:r>
+          </w:p>
+        </w:tc>
+        <w:tc>
+          <w:tcPr>
+            <w:tcW w:w="709" w:type="dxa"/>
+          </w:tcPr>
+          <w:p>
+            <w:pPr>
+              <w:jc w:val="center"/>
+            </w:pPr>
+          </w:p>
+        </w:tc>
+        <w:tc>
+          <w:tcPr>
+            <w:tcW w:w="850" w:type="dxa"/>
+          </w:tcPr>
+          <w:p>
+            <w:pPr>
+              <w:jc w:val="center"/>
+            </w:pPr>
+          </w:p>
+        </w:tc>
+        <w:tc>
+          <w:tcPr>
+            <w:tcW w:w="850" w:type="dxa"/>
+          </w:tcPr>
+          <w:p>
+            <w:pPr>
+              <w:jc w:val="center"/>
+            </w:pPr>
+            <w:r>
+              <w:t>23</w:t>
+            </w:r>
+          </w:p>
+        </w:tc>
       </w:tr>
       <w:tr>
         <w:tc>
@@ -2843,6 +3924,52 @@
             </w:r>
           </w:p>
         </w:tc>
+        <w:tc>
+          <w:tcPr>
+            <w:tcW w:w="1103" w:type="dxa"/>
+          </w:tcPr>
+          <w:p>
+            <w:pPr>
+              <w:jc w:val="center"/>
+            </w:pPr>
+            <w:r>
+              <w:t>24</w:t>
+            </w:r>
+          </w:p>
+        </w:tc>
+        <w:tc>
+          <w:tcPr>
+            <w:tcW w:w="709" w:type="dxa"/>
+          </w:tcPr>
+          <w:p>
+            <w:pPr>
+              <w:jc w:val="center"/>
+            </w:pPr>
+          </w:p>
+        </w:tc>
+        <w:tc>
+          <w:tcPr>
+            <w:tcW w:w="850" w:type="dxa"/>
+          </w:tcPr>
+          <w:p>
+            <w:pPr>
+              <w:jc w:val="center"/>
+            </w:pPr>
+          </w:p>
+        </w:tc>
+        <w:tc>
+          <w:tcPr>
+            <w:tcW w:w="850" w:type="dxa"/>
+          </w:tcPr>
+          <w:p>
+            <w:pPr>
+              <w:jc w:val="center"/>
+            </w:pPr>
+            <w:r>
+              <w:t>24</w:t>
+            </w:r>
+          </w:p>
+        </w:tc>
       </w:tr>
       <w:tr>
         <w:tc>
@@ -2876,6 +4003,7 @@
             <w:tcW w:w="3201" w:type="dxa"/>
           </w:tcPr>
           <w:p>
+            <w:proofErr w:type="gramStart"/>
             <w:r>
               <w:rPr>
                 <w:rFonts w:ascii="Calibri" w:hAnsi="Calibri"/>
@@ -2883,7 +4011,17 @@
                 <w:sz w:val="24"/>
                 <w:szCs w:val="24"/>
               </w:rPr>
-              <w:t>user can view pictures in the selected gallery.</w:t>
+              <w:t>user</w:t>
+            </w:r>
+            <w:proofErr w:type="gramEnd"/>
+            <w:r>
+              <w:rPr>
+                <w:rFonts w:ascii="Calibri" w:hAnsi="Calibri"/>
+                <w:color w:val="000000"/>
+                <w:sz w:val="24"/>
+                <w:szCs w:val="24"/>
+              </w:rPr>
+              <w:t xml:space="preserve"> can view pictures in the selected gallery.</w:t>
             </w:r>
           </w:p>
         </w:tc>
@@ -2949,6 +4087,52 @@
             </w:pPr>
             <w:r>
               <w:t>20,21</w:t>
+            </w:r>
+          </w:p>
+        </w:tc>
+        <w:tc>
+          <w:tcPr>
+            <w:tcW w:w="1103" w:type="dxa"/>
+          </w:tcPr>
+          <w:p>
+            <w:pPr>
+              <w:jc w:val="center"/>
+            </w:pPr>
+            <w:r>
+              <w:t>25</w:t>
+            </w:r>
+          </w:p>
+        </w:tc>
+        <w:tc>
+          <w:tcPr>
+            <w:tcW w:w="709" w:type="dxa"/>
+          </w:tcPr>
+          <w:p>
+            <w:pPr>
+              <w:jc w:val="center"/>
+            </w:pPr>
+          </w:p>
+        </w:tc>
+        <w:tc>
+          <w:tcPr>
+            <w:tcW w:w="850" w:type="dxa"/>
+          </w:tcPr>
+          <w:p>
+            <w:pPr>
+              <w:jc w:val="center"/>
+            </w:pPr>
+          </w:p>
+        </w:tc>
+        <w:tc>
+          <w:tcPr>
+            <w:tcW w:w="850" w:type="dxa"/>
+          </w:tcPr>
+          <w:p>
+            <w:pPr>
+              <w:jc w:val="center"/>
+            </w:pPr>
+            <w:r>
+              <w:t>25</w:t>
             </w:r>
           </w:p>
         </w:tc>
@@ -3061,6 +4245,52 @@
             </w:r>
           </w:p>
         </w:tc>
+        <w:tc>
+          <w:tcPr>
+            <w:tcW w:w="1103" w:type="dxa"/>
+          </w:tcPr>
+          <w:p>
+            <w:pPr>
+              <w:jc w:val="center"/>
+            </w:pPr>
+            <w:r>
+              <w:t>26</w:t>
+            </w:r>
+          </w:p>
+        </w:tc>
+        <w:tc>
+          <w:tcPr>
+            <w:tcW w:w="709" w:type="dxa"/>
+          </w:tcPr>
+          <w:p>
+            <w:pPr>
+              <w:jc w:val="center"/>
+            </w:pPr>
+          </w:p>
+        </w:tc>
+        <w:tc>
+          <w:tcPr>
+            <w:tcW w:w="850" w:type="dxa"/>
+          </w:tcPr>
+          <w:p>
+            <w:pPr>
+              <w:jc w:val="center"/>
+            </w:pPr>
+          </w:p>
+        </w:tc>
+        <w:tc>
+          <w:tcPr>
+            <w:tcW w:w="850" w:type="dxa"/>
+          </w:tcPr>
+          <w:p>
+            <w:pPr>
+              <w:jc w:val="center"/>
+            </w:pPr>
+            <w:r>
+              <w:t>26</w:t>
+            </w:r>
+          </w:p>
+        </w:tc>
       </w:tr>
       <w:tr>
         <w:tc>
@@ -3170,6 +4400,52 @@
             </w:r>
           </w:p>
         </w:tc>
+        <w:tc>
+          <w:tcPr>
+            <w:tcW w:w="1103" w:type="dxa"/>
+          </w:tcPr>
+          <w:p>
+            <w:pPr>
+              <w:jc w:val="center"/>
+            </w:pPr>
+            <w:r>
+              <w:t>27</w:t>
+            </w:r>
+          </w:p>
+        </w:tc>
+        <w:tc>
+          <w:tcPr>
+            <w:tcW w:w="709" w:type="dxa"/>
+          </w:tcPr>
+          <w:p>
+            <w:pPr>
+              <w:jc w:val="center"/>
+            </w:pPr>
+          </w:p>
+        </w:tc>
+        <w:tc>
+          <w:tcPr>
+            <w:tcW w:w="850" w:type="dxa"/>
+          </w:tcPr>
+          <w:p>
+            <w:pPr>
+              <w:jc w:val="center"/>
+            </w:pPr>
+          </w:p>
+        </w:tc>
+        <w:tc>
+          <w:tcPr>
+            <w:tcW w:w="850" w:type="dxa"/>
+          </w:tcPr>
+          <w:p>
+            <w:pPr>
+              <w:jc w:val="center"/>
+            </w:pPr>
+            <w:r>
+              <w:t>27</w:t>
+            </w:r>
+          </w:p>
+        </w:tc>
       </w:tr>
       <w:tr>
         <w:tc>
@@ -3279,6 +4555,52 @@
             </w:r>
           </w:p>
         </w:tc>
+        <w:tc>
+          <w:tcPr>
+            <w:tcW w:w="1103" w:type="dxa"/>
+          </w:tcPr>
+          <w:p>
+            <w:pPr>
+              <w:jc w:val="center"/>
+            </w:pPr>
+            <w:r>
+              <w:t>28</w:t>
+            </w:r>
+          </w:p>
+        </w:tc>
+        <w:tc>
+          <w:tcPr>
+            <w:tcW w:w="709" w:type="dxa"/>
+          </w:tcPr>
+          <w:p>
+            <w:pPr>
+              <w:jc w:val="center"/>
+            </w:pPr>
+          </w:p>
+        </w:tc>
+        <w:tc>
+          <w:tcPr>
+            <w:tcW w:w="850" w:type="dxa"/>
+          </w:tcPr>
+          <w:p>
+            <w:pPr>
+              <w:jc w:val="center"/>
+            </w:pPr>
+          </w:p>
+        </w:tc>
+        <w:tc>
+          <w:tcPr>
+            <w:tcW w:w="850" w:type="dxa"/>
+          </w:tcPr>
+          <w:p>
+            <w:pPr>
+              <w:jc w:val="center"/>
+            </w:pPr>
+            <w:r>
+              <w:t>28</w:t>
+            </w:r>
+          </w:p>
+        </w:tc>
       </w:tr>
       <w:tr>
         <w:tc>
@@ -3319,113 +4641,8 @@
                 <w:sz w:val="24"/>
                 <w:szCs w:val="24"/>
               </w:rPr>
-              <w:t>User can receive the answer from admin.</w:t>
-            </w:r>
-          </w:p>
-          <w:p/>
-        </w:tc>
-        <w:tc>
-          <w:tcPr>
-            <w:tcW w:w="1618" w:type="dxa"/>
-          </w:tcPr>
-          <w:p>
-            <w:pPr>
-              <w:jc w:val="center"/>
-            </w:pPr>
-            <w:r>
-              <w:t>65,</w:t>
-            </w:r>
-            <w:r>
-              <w:t>114,121,122</w:t>
-            </w:r>
-          </w:p>
-        </w:tc>
-        <w:tc>
-          <w:tcPr>
-            <w:tcW w:w="1162" w:type="dxa"/>
-          </w:tcPr>
-          <w:p>
-            <w:pPr>
-              <w:jc w:val="center"/>
-            </w:pPr>
-            <w:r>
-              <w:t>07</w:t>
-            </w:r>
-          </w:p>
-        </w:tc>
-        <w:tc>
-          <w:tcPr>
-            <w:tcW w:w="1162" w:type="dxa"/>
-          </w:tcPr>
-          <w:p>
-            <w:pPr>
-              <w:jc w:val="center"/>
-            </w:pPr>
-            <w:r>
-              <w:t>29</w:t>
-            </w:r>
-          </w:p>
-        </w:tc>
-        <w:tc>
-          <w:tcPr>
-            <w:tcW w:w="1162" w:type="dxa"/>
-          </w:tcPr>
-          <w:p>
-            <w:pPr>
-              <w:jc w:val="center"/>
-            </w:pPr>
-            <w:r>
-              <w:t>29</w:t>
-            </w:r>
-          </w:p>
-        </w:tc>
-        <w:tc>
-          <w:tcPr>
-            <w:tcW w:w="1387" w:type="dxa"/>
-          </w:tcPr>
-          <w:p>
-            <w:pPr>
-              <w:jc w:val="center"/>
-            </w:pPr>
-            <w:r>
-              <w:t>19</w:t>
-            </w:r>
-          </w:p>
-        </w:tc>
-      </w:tr>
-      <w:tr>
-        <w:tc>
-          <w:tcPr>
-            <w:tcW w:w="625" w:type="dxa"/>
-          </w:tcPr>
-          <w:p>
-            <w:pPr>
-              <w:jc w:val="center"/>
-            </w:pPr>
-            <w:r>
-              <w:lastRenderedPageBreak/>
-              <w:t>30</w:t>
-            </w:r>
-          </w:p>
-        </w:tc>
-        <w:tc>
-          <w:tcPr>
-            <w:tcW w:w="990" w:type="dxa"/>
-          </w:tcPr>
-          <w:p>
-            <w:pPr>
-              <w:jc w:val="center"/>
-            </w:pPr>
-            <w:r>
-              <w:t>30</w:t>
-            </w:r>
-          </w:p>
-        </w:tc>
-        <w:tc>
-          <w:tcPr>
-            <w:tcW w:w="3201" w:type="dxa"/>
-          </w:tcPr>
-          <w:p>
+              <w:t xml:space="preserve">User can receive the answer </w:t>
+            </w:r>
             <w:r>
               <w:rPr>
                 <w:rFonts w:ascii="Calibri" w:hAnsi="Calibri"/>
@@ -3433,9 +4650,11 @@
                 <w:sz w:val="24"/>
                 <w:szCs w:val="24"/>
               </w:rPr>
-              <w:t>user can view temple location on Map page.</w:t>
-            </w:r>
-          </w:p>
+              <w:lastRenderedPageBreak/>
+              <w:t>from admin.</w:t>
+            </w:r>
+          </w:p>
+          <w:p/>
         </w:tc>
         <w:tc>
           <w:tcPr>
@@ -3446,6 +4665,174 @@
               <w:jc w:val="center"/>
             </w:pPr>
             <w:r>
+              <w:lastRenderedPageBreak/>
+              <w:t>65,114,121,122</w:t>
+            </w:r>
+          </w:p>
+        </w:tc>
+        <w:tc>
+          <w:tcPr>
+            <w:tcW w:w="1162" w:type="dxa"/>
+          </w:tcPr>
+          <w:p>
+            <w:pPr>
+              <w:jc w:val="center"/>
+            </w:pPr>
+            <w:r>
+              <w:t>07</w:t>
+            </w:r>
+          </w:p>
+        </w:tc>
+        <w:tc>
+          <w:tcPr>
+            <w:tcW w:w="1162" w:type="dxa"/>
+          </w:tcPr>
+          <w:p>
+            <w:pPr>
+              <w:jc w:val="center"/>
+            </w:pPr>
+            <w:r>
+              <w:t>29</w:t>
+            </w:r>
+          </w:p>
+        </w:tc>
+        <w:tc>
+          <w:tcPr>
+            <w:tcW w:w="1162" w:type="dxa"/>
+          </w:tcPr>
+          <w:p>
+            <w:pPr>
+              <w:jc w:val="center"/>
+            </w:pPr>
+            <w:r>
+              <w:t>29</w:t>
+            </w:r>
+          </w:p>
+        </w:tc>
+        <w:tc>
+          <w:tcPr>
+            <w:tcW w:w="1387" w:type="dxa"/>
+          </w:tcPr>
+          <w:p>
+            <w:pPr>
+              <w:jc w:val="center"/>
+            </w:pPr>
+            <w:r>
+              <w:t>19</w:t>
+            </w:r>
+          </w:p>
+        </w:tc>
+        <w:tc>
+          <w:tcPr>
+            <w:tcW w:w="1103" w:type="dxa"/>
+          </w:tcPr>
+          <w:p>
+            <w:pPr>
+              <w:jc w:val="center"/>
+            </w:pPr>
+            <w:r>
+              <w:t>29</w:t>
+            </w:r>
+          </w:p>
+        </w:tc>
+        <w:tc>
+          <w:tcPr>
+            <w:tcW w:w="709" w:type="dxa"/>
+          </w:tcPr>
+          <w:p>
+            <w:pPr>
+              <w:jc w:val="center"/>
+            </w:pPr>
+          </w:p>
+        </w:tc>
+        <w:tc>
+          <w:tcPr>
+            <w:tcW w:w="850" w:type="dxa"/>
+          </w:tcPr>
+          <w:p>
+            <w:pPr>
+              <w:jc w:val="center"/>
+            </w:pPr>
+          </w:p>
+        </w:tc>
+        <w:tc>
+          <w:tcPr>
+            <w:tcW w:w="850" w:type="dxa"/>
+          </w:tcPr>
+          <w:p>
+            <w:pPr>
+              <w:jc w:val="center"/>
+            </w:pPr>
+            <w:r>
+              <w:t>29</w:t>
+            </w:r>
+          </w:p>
+        </w:tc>
+      </w:tr>
+      <w:tr>
+        <w:tc>
+          <w:tcPr>
+            <w:tcW w:w="625" w:type="dxa"/>
+          </w:tcPr>
+          <w:p>
+            <w:pPr>
+              <w:jc w:val="center"/>
+            </w:pPr>
+            <w:r>
+              <w:lastRenderedPageBreak/>
+              <w:t>30</w:t>
+            </w:r>
+          </w:p>
+        </w:tc>
+        <w:tc>
+          <w:tcPr>
+            <w:tcW w:w="990" w:type="dxa"/>
+          </w:tcPr>
+          <w:p>
+            <w:pPr>
+              <w:jc w:val="center"/>
+            </w:pPr>
+            <w:r>
+              <w:t>30</w:t>
+            </w:r>
+          </w:p>
+        </w:tc>
+        <w:tc>
+          <w:tcPr>
+            <w:tcW w:w="3201" w:type="dxa"/>
+          </w:tcPr>
+          <w:p>
+            <w:proofErr w:type="gramStart"/>
+            <w:r>
+              <w:rPr>
+                <w:rFonts w:ascii="Calibri" w:hAnsi="Calibri"/>
+                <w:color w:val="000000"/>
+                <w:sz w:val="24"/>
+                <w:szCs w:val="24"/>
+              </w:rPr>
+              <w:t>user</w:t>
+            </w:r>
+            <w:proofErr w:type="gramEnd"/>
+            <w:r>
+              <w:rPr>
+                <w:rFonts w:ascii="Calibri" w:hAnsi="Calibri"/>
+                <w:color w:val="000000"/>
+                <w:sz w:val="24"/>
+                <w:szCs w:val="24"/>
+              </w:rPr>
+              <w:t xml:space="preserve"> can view temple location on Map page.</w:t>
+            </w:r>
+          </w:p>
+        </w:tc>
+        <w:tc>
+          <w:tcPr>
+            <w:tcW w:w="1618" w:type="dxa"/>
+          </w:tcPr>
+          <w:p>
+            <w:pPr>
+              <w:jc w:val="center"/>
+            </w:pPr>
+            <w:r>
               <w:t>123-125</w:t>
             </w:r>
           </w:p>
@@ -3499,6 +4886,52 @@
             </w:pPr>
             <w:r>
               <w:t>24</w:t>
+            </w:r>
+          </w:p>
+        </w:tc>
+        <w:tc>
+          <w:tcPr>
+            <w:tcW w:w="1103" w:type="dxa"/>
+          </w:tcPr>
+          <w:p>
+            <w:pPr>
+              <w:jc w:val="center"/>
+            </w:pPr>
+            <w:r>
+              <w:t>30</w:t>
+            </w:r>
+          </w:p>
+        </w:tc>
+        <w:tc>
+          <w:tcPr>
+            <w:tcW w:w="709" w:type="dxa"/>
+          </w:tcPr>
+          <w:p>
+            <w:pPr>
+              <w:jc w:val="center"/>
+            </w:pPr>
+          </w:p>
+        </w:tc>
+        <w:tc>
+          <w:tcPr>
+            <w:tcW w:w="850" w:type="dxa"/>
+          </w:tcPr>
+          <w:p>
+            <w:pPr>
+              <w:jc w:val="center"/>
+            </w:pPr>
+          </w:p>
+        </w:tc>
+        <w:tc>
+          <w:tcPr>
+            <w:tcW w:w="850" w:type="dxa"/>
+          </w:tcPr>
+          <w:p>
+            <w:pPr>
+              <w:jc w:val="center"/>
+            </w:pPr>
+            <w:r>
+              <w:t>30</w:t>
             </w:r>
           </w:p>
         </w:tc>
@@ -3607,10 +5040,53 @@
               <w:jc w:val="center"/>
             </w:pPr>
             <w:r>
-              <w:t>2</w:t>
-            </w:r>
-            <w:r>
-              <w:t>5</w:t>
+              <w:t>25</w:t>
+            </w:r>
+          </w:p>
+        </w:tc>
+        <w:tc>
+          <w:tcPr>
+            <w:tcW w:w="1103" w:type="dxa"/>
+          </w:tcPr>
+          <w:p>
+            <w:pPr>
+              <w:jc w:val="center"/>
+            </w:pPr>
+            <w:r>
+              <w:t>31</w:t>
+            </w:r>
+          </w:p>
+        </w:tc>
+        <w:tc>
+          <w:tcPr>
+            <w:tcW w:w="709" w:type="dxa"/>
+          </w:tcPr>
+          <w:p>
+            <w:pPr>
+              <w:jc w:val="center"/>
+            </w:pPr>
+          </w:p>
+        </w:tc>
+        <w:tc>
+          <w:tcPr>
+            <w:tcW w:w="850" w:type="dxa"/>
+          </w:tcPr>
+          <w:p>
+            <w:pPr>
+              <w:jc w:val="center"/>
+            </w:pPr>
+          </w:p>
+        </w:tc>
+        <w:tc>
+          <w:tcPr>
+            <w:tcW w:w="850" w:type="dxa"/>
+          </w:tcPr>
+          <w:p>
+            <w:pPr>
+              <w:jc w:val="center"/>
+            </w:pPr>
+            <w:r>
+              <w:t>31</w:t>
             </w:r>
           </w:p>
         </w:tc>
@@ -3719,10 +5195,53 @@
               <w:jc w:val="center"/>
             </w:pPr>
             <w:r>
-              <w:t>2</w:t>
-            </w:r>
-            <w:r>
-              <w:t>5</w:t>
+              <w:t>25</w:t>
+            </w:r>
+          </w:p>
+        </w:tc>
+        <w:tc>
+          <w:tcPr>
+            <w:tcW w:w="1103" w:type="dxa"/>
+          </w:tcPr>
+          <w:p>
+            <w:pPr>
+              <w:jc w:val="center"/>
+            </w:pPr>
+            <w:r>
+              <w:t>32</w:t>
+            </w:r>
+          </w:p>
+        </w:tc>
+        <w:tc>
+          <w:tcPr>
+            <w:tcW w:w="709" w:type="dxa"/>
+          </w:tcPr>
+          <w:p>
+            <w:pPr>
+              <w:jc w:val="center"/>
+            </w:pPr>
+          </w:p>
+        </w:tc>
+        <w:tc>
+          <w:tcPr>
+            <w:tcW w:w="850" w:type="dxa"/>
+          </w:tcPr>
+          <w:p>
+            <w:pPr>
+              <w:jc w:val="center"/>
+            </w:pPr>
+          </w:p>
+        </w:tc>
+        <w:tc>
+          <w:tcPr>
+            <w:tcW w:w="850" w:type="dxa"/>
+          </w:tcPr>
+          <w:p>
+            <w:pPr>
+              <w:jc w:val="center"/>
+            </w:pPr>
+            <w:r>
+              <w:t>32</w:t>
             </w:r>
           </w:p>
         </w:tc>
@@ -3831,10 +5350,53 @@
               <w:jc w:val="center"/>
             </w:pPr>
             <w:r>
-              <w:t>2</w:t>
-            </w:r>
-            <w:r>
-              <w:t>5</w:t>
+              <w:t>25</w:t>
+            </w:r>
+          </w:p>
+        </w:tc>
+        <w:tc>
+          <w:tcPr>
+            <w:tcW w:w="1103" w:type="dxa"/>
+          </w:tcPr>
+          <w:p>
+            <w:pPr>
+              <w:jc w:val="center"/>
+            </w:pPr>
+            <w:r>
+              <w:t>33</w:t>
+            </w:r>
+          </w:p>
+        </w:tc>
+        <w:tc>
+          <w:tcPr>
+            <w:tcW w:w="709" w:type="dxa"/>
+          </w:tcPr>
+          <w:p>
+            <w:pPr>
+              <w:jc w:val="center"/>
+            </w:pPr>
+          </w:p>
+        </w:tc>
+        <w:tc>
+          <w:tcPr>
+            <w:tcW w:w="850" w:type="dxa"/>
+          </w:tcPr>
+          <w:p>
+            <w:pPr>
+              <w:jc w:val="center"/>
+            </w:pPr>
+          </w:p>
+        </w:tc>
+        <w:tc>
+          <w:tcPr>
+            <w:tcW w:w="850" w:type="dxa"/>
+          </w:tcPr>
+          <w:p>
+            <w:pPr>
+              <w:jc w:val="center"/>
+            </w:pPr>
+            <w:r>
+              <w:t>33</w:t>
             </w:r>
           </w:p>
         </w:tc>
@@ -4551,7 +6113,7 @@
   <a:extraClrSchemeLst/>
   <a:extLst>
     <a:ext uri="{05A4C25C-085E-4340-85A3-A5531E510DB2}">
-      <thm15:themeFamily xmlns:thm15="http://schemas.microsoft.com/office/thememl/2012/main" xmlns="" name="Office Theme" id="{62F939B6-93AF-4DB8-9C6B-D6C7DFDC589F}" vid="{4A3C46E8-61CC-4603-A589-7422A47A8E4A}"/>
+      <thm15:themeFamily xmlns="" xmlns:thm15="http://schemas.microsoft.com/office/thememl/2012/main" name="Office Theme" id="{62F939B6-93AF-4DB8-9C6B-D6C7DFDC589F}" vid="{4A3C46E8-61CC-4603-A589-7422A47A8E4A}"/>
     </a:ext>
   </a:extLst>
 </a:theme>

</xml_diff>